<commit_message>
Atualização dos Requisitos funcionais
</commit_message>
<xml_diff>
--- a/Documento final do projeto.docx
+++ b/Documento final do projeto.docx
@@ -268,6 +268,7 @@
         <w:pStyle w:val="Standard"/>
         <w:jc w:val="right"/>
       </w:pPr>
+      <w:proofErr w:type="spellStart"/>
       <w:r>
         <w:rPr>
           <w:rFonts w:ascii="Arial" w:hAnsi="Arial" w:cs="Arial"/>
@@ -277,6 +278,7 @@
         </w:rPr>
         <w:t>WhatsHappy</w:t>
       </w:r>
+      <w:proofErr w:type="spellEnd"/>
       <w:r>
         <w:rPr>
           <w:sz w:val="48"/>
@@ -429,7 +431,15 @@
         <w:pStyle w:val="versao"/>
       </w:pPr>
       <w:r>
-        <w:t xml:space="preserve">Bruno Guilherme Lunardi </w:t>
+        <w:t xml:space="preserve">Bruno Guilherme </w:t>
+      </w:r>
+      <w:proofErr w:type="spellStart"/>
+      <w:r>
+        <w:t>Lunardi</w:t>
+      </w:r>
+      <w:proofErr w:type="spellEnd"/>
+      <w:r>
+        <w:t xml:space="preserve"> </w:t>
       </w:r>
       <w:r>
         <w:tab/>
@@ -2627,8 +2637,17 @@
                 <w:sz w:val="22"/>
                 <w:lang w:val="pt-BR"/>
               </w:rPr>
-              <w:t>Revisão da arquitetura e modelagem noSQL</w:t>
-            </w:r>
+              <w:t xml:space="preserve">Revisão da arquitetura e modelagem </w:t>
+            </w:r>
+            <w:proofErr w:type="spellStart"/>
+            <w:r>
+              <w:rPr>
+                <w:sz w:val="22"/>
+                <w:lang w:val="pt-BR"/>
+              </w:rPr>
+              <w:t>noSQL</w:t>
+            </w:r>
+            <w:proofErr w:type="spellEnd"/>
             <w:r>
               <w:rPr>
                 <w:sz w:val="22"/>
@@ -3274,6 +3293,124 @@
                 <w:lang w:val="pt-BR"/>
               </w:rPr>
               <w:t>Organização da Versão Final do documento</w:t>
+            </w:r>
+          </w:p>
+        </w:tc>
+        <w:tc>
+          <w:tcPr>
+            <w:tcW w:w="2166" w:type="dxa"/>
+            <w:tcBorders>
+              <w:top w:val="single" w:sz="4" w:space="0" w:color="000000"/>
+              <w:left w:val="single" w:sz="4" w:space="0" w:color="000000"/>
+              <w:bottom w:val="single" w:sz="4" w:space="0" w:color="000000"/>
+              <w:right w:val="single" w:sz="4" w:space="0" w:color="000000"/>
+            </w:tcBorders>
+          </w:tcPr>
+          <w:p>
+            <w:pPr>
+              <w:pStyle w:val="Tabletext"/>
+              <w:snapToGrid w:val="0"/>
+              <w:spacing w:after="0"/>
+              <w:rPr>
+                <w:sz w:val="22"/>
+                <w:lang w:val="pt-BR"/>
+              </w:rPr>
+            </w:pPr>
+            <w:r>
+              <w:rPr>
+                <w:sz w:val="22"/>
+                <w:lang w:val="pt-BR"/>
+              </w:rPr>
+              <w:t>Kelly</w:t>
+            </w:r>
+          </w:p>
+        </w:tc>
+      </w:tr>
+      <w:tr>
+        <w:trPr>
+          <w:trHeight w:val="256"/>
+        </w:trPr>
+        <w:tc>
+          <w:tcPr>
+            <w:tcW w:w="1567" w:type="dxa"/>
+            <w:tcBorders>
+              <w:top w:val="single" w:sz="4" w:space="0" w:color="000000"/>
+              <w:left w:val="single" w:sz="4" w:space="0" w:color="000000"/>
+              <w:bottom w:val="single" w:sz="4" w:space="0" w:color="000000"/>
+            </w:tcBorders>
+          </w:tcPr>
+          <w:p>
+            <w:pPr>
+              <w:pStyle w:val="Tabletext"/>
+              <w:snapToGrid w:val="0"/>
+              <w:spacing w:after="0"/>
+              <w:rPr>
+                <w:sz w:val="22"/>
+                <w:lang w:val="pt-BR"/>
+              </w:rPr>
+            </w:pPr>
+            <w:r>
+              <w:rPr>
+                <w:sz w:val="22"/>
+                <w:lang w:val="pt-BR"/>
+              </w:rPr>
+              <w:t>27/06/2020</w:t>
+            </w:r>
+          </w:p>
+        </w:tc>
+        <w:tc>
+          <w:tcPr>
+            <w:tcW w:w="856" w:type="dxa"/>
+            <w:tcBorders>
+              <w:top w:val="single" w:sz="4" w:space="0" w:color="000000"/>
+              <w:left w:val="single" w:sz="4" w:space="0" w:color="000000"/>
+              <w:bottom w:val="single" w:sz="4" w:space="0" w:color="000000"/>
+            </w:tcBorders>
+          </w:tcPr>
+          <w:p>
+            <w:pPr>
+              <w:pStyle w:val="Tabletext"/>
+              <w:snapToGrid w:val="0"/>
+              <w:spacing w:after="0"/>
+              <w:rPr>
+                <w:sz w:val="22"/>
+                <w:lang w:val="pt-BR"/>
+              </w:rPr>
+            </w:pPr>
+            <w:r>
+              <w:rPr>
+                <w:sz w:val="22"/>
+                <w:lang w:val="pt-BR"/>
+              </w:rPr>
+              <w:t>3.2</w:t>
+            </w:r>
+          </w:p>
+        </w:tc>
+        <w:tc>
+          <w:tcPr>
+            <w:tcW w:w="4493" w:type="dxa"/>
+            <w:tcBorders>
+              <w:top w:val="single" w:sz="4" w:space="0" w:color="000000"/>
+              <w:left w:val="single" w:sz="4" w:space="0" w:color="000000"/>
+              <w:bottom w:val="single" w:sz="4" w:space="0" w:color="000000"/>
+            </w:tcBorders>
+          </w:tcPr>
+          <w:p>
+            <w:pPr>
+              <w:pStyle w:val="Tabletext"/>
+              <w:snapToGrid w:val="0"/>
+              <w:spacing w:after="0"/>
+              <w:rPr>
+                <w:sz w:val="22"/>
+                <w:lang w:val="pt-BR"/>
+              </w:rPr>
+            </w:pPr>
+            <w:r>
+              <w:rPr>
+                <w:sz w:val="22"/>
+                <w:lang w:val="pt-BR"/>
+              </w:rPr>
+              <w:t>Revisão do DRE</w:t>
             </w:r>
           </w:p>
         </w:tc>
@@ -4333,8 +4470,6 @@
       <w:r>
         <w:br w:type="page"/>
       </w:r>
-      <w:bookmarkStart w:id="0" w:name="_GoBack"/>
-      <w:bookmarkEnd w:id="0"/>
     </w:p>
     <w:p>
       <w:pPr>
@@ -4347,7 +4482,7 @@
           <w:b w:val="0"/>
         </w:rPr>
       </w:pPr>
-      <w:bookmarkStart w:id="1" w:name="_Toc44103834"/>
+      <w:bookmarkStart w:id="0" w:name="_Toc44103834"/>
       <w:r>
         <w:rPr>
           <w:b w:val="0"/>
@@ -4355,7 +4490,7 @@
         <w:lastRenderedPageBreak/>
         <w:t>Visão geral do Produto/serviço</w:t>
       </w:r>
-      <w:bookmarkEnd w:id="1"/>
+      <w:bookmarkEnd w:id="0"/>
     </w:p>
     <w:p>
       <w:pPr>
@@ -4511,7 +4646,27 @@
           <w:sz w:val="22"/>
           <w:szCs w:val="22"/>
         </w:rPr>
-        <w:t>O levantamento feito pela Vittude, plataforma on-line voltada para a saúde mental, aponta que 37% das pessoas estão com stress extremamente severo, enquanto 59% se encontram em estado extremamente severo de depressão. A ansiedade extremamente severa atinge níveis ainda mais altos: 63%."[1] Esses dados demonstram o quão preocupante é o estado da saúde mental na sociedade atual, e os impactos que estes transtornos vêm causando na vida pessoal e profissional das pessoas são certamente alarmantes.</w:t>
+        <w:t xml:space="preserve">O levantamento feito pela </w:t>
+      </w:r>
+      <w:proofErr w:type="spellStart"/>
+      <w:r>
+        <w:rPr>
+          <w:rFonts w:ascii="Arial" w:hAnsi="Arial" w:cs="Arial"/>
+          <w:i w:val="0"/>
+          <w:sz w:val="22"/>
+          <w:szCs w:val="22"/>
+        </w:rPr>
+        <w:t>Vittude</w:t>
+      </w:r>
+      <w:proofErr w:type="spellEnd"/>
+      <w:r>
+        <w:rPr>
+          <w:rFonts w:ascii="Arial" w:hAnsi="Arial" w:cs="Arial"/>
+          <w:i w:val="0"/>
+          <w:sz w:val="22"/>
+          <w:szCs w:val="22"/>
+        </w:rPr>
+        <w:t>, plataforma on-line voltada para a saúde mental, aponta que 37% das pessoas estão com stress extremamente severo, enquanto 59% se encontram em estado extremamente severo de depressão. A ansiedade extremamente severa atinge níveis ainda mais altos: 63%."[1] Esses dados demonstram o quão preocupante é o estado da saúde mental na sociedade atual, e os impactos que estes transtornos vêm causando na vida pessoal e profissional das pessoas são certamente alarmantes.</w:t>
       </w:r>
     </w:p>
     <w:p>
@@ -4750,17 +4905,17 @@
           <w:numId w:val="2"/>
         </w:numPr>
       </w:pPr>
-      <w:bookmarkStart w:id="2" w:name="__RefHeading___Toc175024550"/>
-      <w:bookmarkStart w:id="3" w:name="_Toc39855693"/>
-      <w:bookmarkStart w:id="4" w:name="_Toc40677500"/>
-      <w:bookmarkStart w:id="5" w:name="_Toc44103835"/>
+      <w:bookmarkStart w:id="1" w:name="__RefHeading___Toc175024550"/>
+      <w:bookmarkStart w:id="2" w:name="_Toc39855693"/>
+      <w:bookmarkStart w:id="3" w:name="_Toc40677500"/>
+      <w:bookmarkStart w:id="4" w:name="_Toc44103835"/>
+      <w:bookmarkEnd w:id="1"/>
       <w:bookmarkEnd w:id="2"/>
       <w:bookmarkEnd w:id="3"/>
+      <w:r>
+        <w:t>Descrição do cliente</w:t>
+      </w:r>
       <w:bookmarkEnd w:id="4"/>
-      <w:r>
-        <w:t>Descrição do cliente</w:t>
-      </w:r>
-      <w:bookmarkEnd w:id="5"/>
     </w:p>
     <w:p>
       <w:pPr>
@@ -4793,8 +4948,18 @@
           <w:i w:val="0"/>
           <w:sz w:val="22"/>
         </w:rPr>
-        <w:t>o WhatsHappy</w:t>
-      </w:r>
+        <w:t xml:space="preserve">o </w:t>
+      </w:r>
+      <w:proofErr w:type="spellStart"/>
+      <w:r>
+        <w:rPr>
+          <w:rFonts w:ascii="Arial" w:hAnsi="Arial" w:cs="Arial"/>
+          <w:i w:val="0"/>
+          <w:sz w:val="22"/>
+        </w:rPr>
+        <w:t>WhatsHappy</w:t>
+      </w:r>
+      <w:proofErr w:type="spellEnd"/>
       <w:r>
         <w:rPr>
           <w:rFonts w:ascii="Arial" w:hAnsi="Arial" w:cs="Arial"/>
@@ -4825,18 +4990,18 @@
           <w:numId w:val="2"/>
         </w:numPr>
       </w:pPr>
-      <w:bookmarkStart w:id="6" w:name="__RefHeading___Toc175024552"/>
-      <w:bookmarkStart w:id="7" w:name="_Toc34746314"/>
-      <w:bookmarkStart w:id="8" w:name="_Toc39855697"/>
-      <w:bookmarkStart w:id="9" w:name="_Toc44103836"/>
-      <w:bookmarkEnd w:id="6"/>
+      <w:bookmarkStart w:id="5" w:name="__RefHeading___Toc175024552"/>
+      <w:bookmarkStart w:id="6" w:name="_Toc34746314"/>
+      <w:bookmarkStart w:id="7" w:name="_Toc39855697"/>
+      <w:bookmarkStart w:id="8" w:name="_Toc44103836"/>
+      <w:bookmarkEnd w:id="5"/>
       <w:r>
         <w:lastRenderedPageBreak/>
         <w:t>Descrição dos usuários</w:t>
       </w:r>
+      <w:bookmarkEnd w:id="6"/>
       <w:bookmarkEnd w:id="7"/>
       <w:bookmarkEnd w:id="8"/>
-      <w:bookmarkEnd w:id="9"/>
     </w:p>
     <w:p>
       <w:pPr>
@@ -4868,8 +5033,8 @@
           <w:sz w:val="22"/>
         </w:rPr>
       </w:pPr>
-      <w:bookmarkStart w:id="10" w:name="__RefHeading___Toc175024553"/>
-      <w:bookmarkEnd w:id="10"/>
+      <w:bookmarkStart w:id="9" w:name="__RefHeading___Toc175024553"/>
+      <w:bookmarkEnd w:id="9"/>
       <w:r>
         <w:rPr>
           <w:rFonts w:ascii="Arial" w:hAnsi="Arial" w:cs="Arial"/>
@@ -4916,8 +5081,8 @@
           <w:sz w:val="22"/>
         </w:rPr>
       </w:pPr>
-      <w:bookmarkStart w:id="11" w:name="__RefHeading___Toc175024554"/>
-      <w:bookmarkEnd w:id="11"/>
+      <w:bookmarkStart w:id="10" w:name="__RefHeading___Toc175024554"/>
+      <w:bookmarkEnd w:id="10"/>
       <w:r>
         <w:rPr>
           <w:rFonts w:ascii="Arial" w:hAnsi="Arial" w:cs="Arial"/>
@@ -4950,8 +5115,8 @@
         </w:rPr>
         <w:t>.</w:t>
       </w:r>
-      <w:bookmarkStart w:id="12" w:name="__RefHeading___Toc175024555"/>
-      <w:bookmarkEnd w:id="12"/>
+      <w:bookmarkStart w:id="11" w:name="__RefHeading___Toc175024555"/>
+      <w:bookmarkEnd w:id="11"/>
     </w:p>
     <w:p>
       <w:pPr>
@@ -5041,11 +5206,11 @@
           <w:numId w:val="2"/>
         </w:numPr>
       </w:pPr>
-      <w:bookmarkStart w:id="13" w:name="_Toc44103837"/>
+      <w:bookmarkStart w:id="12" w:name="_Toc44103837"/>
       <w:r>
         <w:t>Estrutura Analítica do projeto (EAP)</w:t>
       </w:r>
-      <w:bookmarkEnd w:id="13"/>
+      <w:bookmarkEnd w:id="12"/>
       <w:r>
         <w:t xml:space="preserve"> </w:t>
       </w:r>
@@ -5185,11 +5350,11 @@
           <w:numId w:val="2"/>
         </w:numPr>
       </w:pPr>
-      <w:bookmarkStart w:id="14" w:name="_Toc44103838"/>
+      <w:bookmarkStart w:id="13" w:name="_Toc44103838"/>
       <w:r>
         <w:t>Modelagem do processo de negócio</w:t>
       </w:r>
-      <w:bookmarkEnd w:id="14"/>
+      <w:bookmarkEnd w:id="13"/>
     </w:p>
     <w:p>
       <w:pPr>
@@ -5201,12 +5366,14 @@
       <w:r>
         <w:t xml:space="preserve">Vale ressaltar que cada processo representado implica em o usuário estar devidamente </w:t>
       </w:r>
+      <w:proofErr w:type="spellStart"/>
       <w:r>
         <w:rPr>
           <w:i/>
         </w:rPr>
         <w:t>logado</w:t>
       </w:r>
+      <w:proofErr w:type="spellEnd"/>
       <w:r>
         <w:t xml:space="preserve"> no sistema.</w:t>
       </w:r>
@@ -5501,12 +5668,14 @@
       <w:r>
         <w:t xml:space="preserve"> cadastrado no sistema, o mesmo poderá realizar o </w:t>
       </w:r>
+      <w:proofErr w:type="spellStart"/>
       <w:r>
         <w:rPr>
           <w:i/>
         </w:rPr>
         <w:t>login</w:t>
       </w:r>
+      <w:proofErr w:type="spellEnd"/>
       <w:r>
         <w:t xml:space="preserve"> e começar a utilizar a aplicação. O processo no qual o paciente envia os relatos do que está sentindo durante a semana é </w:t>
       </w:r>
@@ -5868,9 +6037,9 @@
         <w:pStyle w:val="Legenda"/>
         <w:jc w:val="center"/>
       </w:pPr>
-      <w:bookmarkStart w:id="15" w:name="__RefHeading___Toc175024551"/>
-      <w:bookmarkStart w:id="16" w:name="_Toc34746313"/>
-      <w:bookmarkEnd w:id="15"/>
+      <w:bookmarkStart w:id="14" w:name="__RefHeading___Toc175024551"/>
+      <w:bookmarkStart w:id="15" w:name="_Toc34746313"/>
+      <w:bookmarkEnd w:id="14"/>
       <w:r>
         <w:t xml:space="preserve">Figura </w:t>
       </w:r>
@@ -6929,8 +7098,8 @@
       <w:pPr>
         <w:pStyle w:val="Standard"/>
       </w:pPr>
-      <w:bookmarkStart w:id="17" w:name="_Ref471361536"/>
-      <w:bookmarkEnd w:id="16"/>
+      <w:bookmarkStart w:id="16" w:name="_Ref471361536"/>
+      <w:bookmarkEnd w:id="15"/>
     </w:p>
     <w:p>
       <w:pPr>
@@ -6965,17 +7134,17 @@
           <w:numId w:val="2"/>
         </w:numPr>
       </w:pPr>
-      <w:bookmarkStart w:id="18" w:name="__RefHeading___Toc175024556"/>
-      <w:bookmarkStart w:id="19" w:name="_Toc44103839"/>
+      <w:bookmarkStart w:id="17" w:name="__RefHeading___Toc175024556"/>
+      <w:bookmarkStart w:id="18" w:name="_Toc44103839"/>
+      <w:bookmarkEnd w:id="17"/>
+      <w:r>
+        <w:t>Requisitos funcionais</w:t>
+      </w:r>
+      <w:bookmarkEnd w:id="16"/>
+      <w:r>
+        <w:t xml:space="preserve"> de sistema (RFS)</w:t>
+      </w:r>
       <w:bookmarkEnd w:id="18"/>
-      <w:r>
-        <w:t>Requisitos funcionais</w:t>
-      </w:r>
-      <w:bookmarkEnd w:id="17"/>
-      <w:r>
-        <w:t xml:space="preserve"> de sistema (RFS)</w:t>
-      </w:r>
-      <w:bookmarkEnd w:id="19"/>
     </w:p>
     <w:p>
       <w:pPr>
@@ -7195,24 +7364,20 @@
           <w:sz w:val="22"/>
         </w:rPr>
       </w:pPr>
-      <w:bookmarkStart w:id="20" w:name="__RefHeading___Toc175024557"/>
-      <w:bookmarkEnd w:id="20"/>
+      <w:bookmarkStart w:id="19" w:name="__RefHeading___Toc175024557"/>
+      <w:bookmarkEnd w:id="19"/>
     </w:p>
     <w:tbl>
       <w:tblPr>
         <w:tblStyle w:val="Tabelacomgrade"/>
-        <w:tblW w:w="9378" w:type="dxa"/>
+        <w:tblW w:w="7797" w:type="dxa"/>
         <w:tblLayout w:type="fixed"/>
         <w:tblLook w:val="04A0" w:firstRow="1" w:lastRow="0" w:firstColumn="1" w:lastColumn="0" w:noHBand="0" w:noVBand="1"/>
       </w:tblPr>
       <w:tblGrid>
         <w:gridCol w:w="828"/>
-        <w:gridCol w:w="1350"/>
-        <w:gridCol w:w="1080"/>
         <w:gridCol w:w="5310"/>
-        <w:gridCol w:w="270"/>
-        <w:gridCol w:w="270"/>
-        <w:gridCol w:w="270"/>
+        <w:gridCol w:w="1659"/>
       </w:tblGrid>
       <w:tr>
         <w:tc>
@@ -7249,70 +7414,6 @@
         </w:tc>
         <w:tc>
           <w:tcPr>
-            <w:tcW w:w="1350" w:type="dxa"/>
-            <w:tcBorders>
-              <w:top w:val="nil"/>
-              <w:left w:val="nil"/>
-              <w:bottom w:val="single" w:sz="4" w:space="0" w:color="auto"/>
-              <w:right w:val="nil"/>
-            </w:tcBorders>
-          </w:tcPr>
-          <w:p>
-            <w:pPr>
-              <w:pStyle w:val="Textbody"/>
-              <w:jc w:val="center"/>
-              <w:rPr>
-                <w:rFonts w:ascii="Arial" w:hAnsi="Arial" w:cs="Arial"/>
-                <w:b/>
-                <w:i w:val="0"/>
-                <w:sz w:val="22"/>
-              </w:rPr>
-            </w:pPr>
-            <w:r>
-              <w:rPr>
-                <w:rFonts w:ascii="Arial" w:hAnsi="Arial" w:cs="Arial"/>
-                <w:b/>
-                <w:i w:val="0"/>
-                <w:sz w:val="22"/>
-              </w:rPr>
-              <w:t>NOME</w:t>
-            </w:r>
-          </w:p>
-        </w:tc>
-        <w:tc>
-          <w:tcPr>
-            <w:tcW w:w="1080" w:type="dxa"/>
-            <w:tcBorders>
-              <w:top w:val="nil"/>
-              <w:left w:val="nil"/>
-              <w:bottom w:val="single" w:sz="4" w:space="0" w:color="auto"/>
-              <w:right w:val="nil"/>
-            </w:tcBorders>
-          </w:tcPr>
-          <w:p>
-            <w:pPr>
-              <w:pStyle w:val="Textbody"/>
-              <w:jc w:val="center"/>
-              <w:rPr>
-                <w:rFonts w:ascii="Arial" w:hAnsi="Arial" w:cs="Arial"/>
-                <w:b/>
-                <w:i w:val="0"/>
-                <w:sz w:val="22"/>
-              </w:rPr>
-            </w:pPr>
-            <w:r>
-              <w:rPr>
-                <w:rFonts w:ascii="Arial" w:hAnsi="Arial" w:cs="Arial"/>
-                <w:b/>
-                <w:i w:val="0"/>
-                <w:sz w:val="22"/>
-              </w:rPr>
-              <w:t>ATOR</w:t>
-            </w:r>
-          </w:p>
-        </w:tc>
-        <w:tc>
-          <w:tcPr>
             <w:tcW w:w="5310" w:type="dxa"/>
             <w:tcBorders>
               <w:top w:val="nil"/>
@@ -7345,7 +7446,7 @@
         </w:tc>
         <w:tc>
           <w:tcPr>
-            <w:tcW w:w="270" w:type="dxa"/>
+            <w:tcW w:w="1659" w:type="dxa"/>
             <w:tcBorders>
               <w:top w:val="nil"/>
               <w:left w:val="nil"/>
@@ -7371,71 +7472,7 @@
                 <w:i w:val="0"/>
                 <w:sz w:val="22"/>
               </w:rPr>
-              <w:t>E</w:t>
-            </w:r>
-          </w:p>
-        </w:tc>
-        <w:tc>
-          <w:tcPr>
-            <w:tcW w:w="270" w:type="dxa"/>
-            <w:tcBorders>
-              <w:top w:val="nil"/>
-              <w:left w:val="nil"/>
-              <w:bottom w:val="single" w:sz="4" w:space="0" w:color="auto"/>
-              <w:right w:val="nil"/>
-            </w:tcBorders>
-          </w:tcPr>
-          <w:p>
-            <w:pPr>
-              <w:pStyle w:val="Textbody"/>
-              <w:jc w:val="center"/>
-              <w:rPr>
-                <w:rFonts w:ascii="Arial" w:hAnsi="Arial" w:cs="Arial"/>
-                <w:b/>
-                <w:i w:val="0"/>
-                <w:sz w:val="22"/>
-              </w:rPr>
-            </w:pPr>
-            <w:r>
-              <w:rPr>
-                <w:rFonts w:ascii="Arial" w:hAnsi="Arial" w:cs="Arial"/>
-                <w:b/>
-                <w:i w:val="0"/>
-                <w:sz w:val="22"/>
-              </w:rPr>
-              <w:t>I</w:t>
-            </w:r>
-          </w:p>
-        </w:tc>
-        <w:tc>
-          <w:tcPr>
-            <w:tcW w:w="270" w:type="dxa"/>
-            <w:tcBorders>
-              <w:top w:val="nil"/>
-              <w:left w:val="nil"/>
-              <w:bottom w:val="single" w:sz="4" w:space="0" w:color="auto"/>
-              <w:right w:val="nil"/>
-            </w:tcBorders>
-          </w:tcPr>
-          <w:p>
-            <w:pPr>
-              <w:pStyle w:val="Textbody"/>
-              <w:jc w:val="center"/>
-              <w:rPr>
-                <w:rFonts w:ascii="Arial" w:hAnsi="Arial" w:cs="Arial"/>
-                <w:b/>
-                <w:i w:val="0"/>
-                <w:sz w:val="22"/>
-              </w:rPr>
-            </w:pPr>
-            <w:r>
-              <w:rPr>
-                <w:rFonts w:ascii="Arial" w:hAnsi="Arial" w:cs="Arial"/>
-                <w:b/>
-                <w:i w:val="0"/>
-                <w:sz w:val="22"/>
-              </w:rPr>
-              <w:t>D</w:t>
+              <w:t>PRIORIDADE</w:t>
             </w:r>
           </w:p>
         </w:tc>
@@ -7467,63 +7504,6 @@
         </w:tc>
         <w:tc>
           <w:tcPr>
-            <w:tcW w:w="1350" w:type="dxa"/>
-            <w:tcBorders>
-              <w:top w:val="single" w:sz="4" w:space="0" w:color="auto"/>
-            </w:tcBorders>
-          </w:tcPr>
-          <w:p>
-            <w:pPr>
-              <w:pStyle w:val="Textbody"/>
-              <w:jc w:val="left"/>
-              <w:rPr>
-                <w:rFonts w:ascii="Arial" w:hAnsi="Arial" w:cs="Arial"/>
-                <w:i w:val="0"/>
-                <w:sz w:val="18"/>
-                <w:szCs w:val="18"/>
-              </w:rPr>
-            </w:pPr>
-            <w:r>
-              <w:rPr>
-                <w:rFonts w:ascii="Arial" w:hAnsi="Arial" w:cs="Arial"/>
-                <w:i w:val="0"/>
-                <w:sz w:val="18"/>
-                <w:szCs w:val="18"/>
-              </w:rPr>
-              <w:t>CRUD Psicólogo</w:t>
-            </w:r>
-          </w:p>
-        </w:tc>
-        <w:tc>
-          <w:tcPr>
-            <w:tcW w:w="1080" w:type="dxa"/>
-            <w:tcBorders>
-              <w:top w:val="single" w:sz="4" w:space="0" w:color="auto"/>
-            </w:tcBorders>
-          </w:tcPr>
-          <w:p>
-            <w:pPr>
-              <w:pStyle w:val="Textbody"/>
-              <w:rPr>
-                <w:rFonts w:ascii="Arial" w:hAnsi="Arial" w:cs="Arial"/>
-                <w:i w:val="0"/>
-                <w:sz w:val="18"/>
-                <w:szCs w:val="18"/>
-              </w:rPr>
-            </w:pPr>
-            <w:r>
-              <w:rPr>
-                <w:rFonts w:ascii="Arial" w:hAnsi="Arial" w:cs="Arial"/>
-                <w:i w:val="0"/>
-                <w:sz w:val="18"/>
-                <w:szCs w:val="18"/>
-              </w:rPr>
-              <w:t>Psicólogo</w:t>
-            </w:r>
-          </w:p>
-        </w:tc>
-        <w:tc>
-          <w:tcPr>
             <w:tcW w:w="5310" w:type="dxa"/>
             <w:tcBorders>
               <w:top w:val="single" w:sz="4" w:space="0" w:color="auto"/>
@@ -7564,34 +7544,16 @@
                 <w:sz w:val="18"/>
                 <w:szCs w:val="18"/>
               </w:rPr>
-              <w:t xml:space="preserve"> </w:t>
-            </w:r>
-            <w:r>
-              <w:rPr>
-                <w:rFonts w:ascii="Arial" w:hAnsi="Arial" w:cs="Arial"/>
-                <w:i w:val="0"/>
-                <w:sz w:val="18"/>
-                <w:szCs w:val="18"/>
-              </w:rPr>
-              <w:t xml:space="preserve">cadastro e gerenciamento </w:t>
-            </w:r>
-            <w:r>
-              <w:rPr>
-                <w:rFonts w:ascii="Arial" w:hAnsi="Arial" w:cs="Arial"/>
-                <w:i w:val="0"/>
-                <w:sz w:val="18"/>
-                <w:szCs w:val="18"/>
-              </w:rPr>
-              <w:t>dos seus dados</w:t>
-            </w:r>
-            <w:r>
-              <w:rPr>
-                <w:rFonts w:ascii="Arial" w:hAnsi="Arial" w:cs="Arial"/>
-                <w:i w:val="0"/>
-                <w:sz w:val="18"/>
-                <w:szCs w:val="18"/>
-              </w:rPr>
-              <w:t xml:space="preserve"> no sistema</w:t>
+              <w:t xml:space="preserve"> cadastro e gerenciamento </w:t>
+            </w:r>
+            <w:r>
+              <w:rPr>
+                <w:rFonts w:ascii="Arial" w:hAnsi="Arial" w:cs="Arial"/>
+                <w:i w:val="0"/>
+                <w:sz w:val="18"/>
+                <w:szCs w:val="18"/>
+              </w:rPr>
+              <w:t>dos seus dados no sistema</w:t>
             </w:r>
           </w:p>
           <w:p>
@@ -7621,70 +7583,36 @@
                 <w:sz w:val="18"/>
                 <w:szCs w:val="18"/>
               </w:rPr>
-              <w:t xml:space="preserve"> </w:t>
-            </w:r>
-            <w:r>
-              <w:rPr>
-                <w:rFonts w:ascii="Arial" w:hAnsi="Arial" w:cs="Arial"/>
-                <w:i w:val="0"/>
-                <w:sz w:val="18"/>
-                <w:szCs w:val="18"/>
-              </w:rPr>
-              <w:t xml:space="preserve">O psicólogo deverá inserir os seguintes dados obrigatórios: </w:t>
-            </w:r>
-            <w:r>
-              <w:rPr>
-                <w:rFonts w:ascii="Arial" w:hAnsi="Arial" w:cs="Arial"/>
-                <w:i w:val="0"/>
-                <w:sz w:val="18"/>
-                <w:szCs w:val="18"/>
-              </w:rPr>
-              <w:t>Nome completo</w:t>
-            </w:r>
-            <w:r>
-              <w:rPr>
-                <w:rFonts w:ascii="Arial" w:hAnsi="Arial" w:cs="Arial"/>
-                <w:i w:val="0"/>
-                <w:sz w:val="18"/>
-                <w:szCs w:val="18"/>
-              </w:rPr>
-              <w:t>, login, senha, endereço, CPF</w:t>
-            </w:r>
-            <w:r>
-              <w:rPr>
-                <w:rFonts w:ascii="Arial" w:hAnsi="Arial" w:cs="Arial"/>
-                <w:i w:val="0"/>
-                <w:sz w:val="18"/>
-                <w:szCs w:val="18"/>
-              </w:rPr>
-              <w:t>, CRP</w:t>
-            </w:r>
-            <w:r>
-              <w:rPr>
-                <w:rFonts w:ascii="Arial" w:hAnsi="Arial" w:cs="Arial"/>
-                <w:i w:val="0"/>
-                <w:sz w:val="18"/>
-                <w:szCs w:val="18"/>
-              </w:rPr>
-              <w:t>, data de nascimento, sexo e</w:t>
-            </w:r>
-            <w:r>
-              <w:rPr>
-                <w:rFonts w:ascii="Arial" w:hAnsi="Arial" w:cs="Arial"/>
-                <w:i w:val="0"/>
-                <w:sz w:val="18"/>
-                <w:szCs w:val="18"/>
-              </w:rPr>
-              <w:t xml:space="preserve"> </w:t>
-            </w:r>
-            <w:r>
-              <w:rPr>
-                <w:rFonts w:ascii="Arial" w:hAnsi="Arial" w:cs="Arial"/>
-                <w:i w:val="0"/>
-                <w:sz w:val="18"/>
-                <w:szCs w:val="18"/>
-              </w:rPr>
-              <w:t>telefones</w:t>
+              <w:t xml:space="preserve"> O psicólogo deverá inserir os seguintes dados obrigatórios: </w:t>
+            </w:r>
+            <w:r>
+              <w:rPr>
+                <w:rFonts w:ascii="Arial" w:hAnsi="Arial" w:cs="Arial"/>
+                <w:i w:val="0"/>
+                <w:sz w:val="18"/>
+                <w:szCs w:val="18"/>
+              </w:rPr>
+              <w:t xml:space="preserve">Nome completo, </w:t>
+            </w:r>
+            <w:proofErr w:type="spellStart"/>
+            <w:r>
+              <w:rPr>
+                <w:rFonts w:ascii="Arial" w:hAnsi="Arial" w:cs="Arial"/>
+                <w:i w:val="0"/>
+                <w:sz w:val="18"/>
+                <w:szCs w:val="18"/>
+              </w:rPr>
+              <w:t>login</w:t>
+            </w:r>
+            <w:proofErr w:type="spellEnd"/>
+            <w:r>
+              <w:rPr>
+                <w:rFonts w:ascii="Arial" w:hAnsi="Arial" w:cs="Arial"/>
+                <w:i w:val="0"/>
+                <w:sz w:val="18"/>
+                <w:szCs w:val="18"/>
+              </w:rPr>
+              <w:t>, senha, endereço, CPF, CRP, data de nascimento, sexo e telefones</w:t>
             </w:r>
             <w:r>
               <w:rPr>
@@ -7714,17 +7642,7 @@
                 <w:sz w:val="18"/>
                 <w:szCs w:val="18"/>
               </w:rPr>
-              <w:t>Regra</w:t>
-            </w:r>
-            <w:r>
-              <w:rPr>
-                <w:rFonts w:ascii="Arial" w:hAnsi="Arial" w:cs="Arial"/>
-                <w:b/>
-                <w:i w:val="0"/>
-                <w:sz w:val="18"/>
-                <w:szCs w:val="18"/>
-              </w:rPr>
-              <w:t xml:space="preserve"> de negócio:</w:t>
+              <w:t>Regra de negócio:</w:t>
             </w:r>
             <w:r>
               <w:rPr>
@@ -7757,61 +7675,7 @@
                 <w:sz w:val="18"/>
                 <w:szCs w:val="18"/>
               </w:rPr>
-              <w:t>O</w:t>
-            </w:r>
-            <w:r>
-              <w:rPr>
-                <w:rFonts w:ascii="Arial" w:hAnsi="Arial" w:cs="Arial"/>
-                <w:i w:val="0"/>
-                <w:sz w:val="18"/>
-                <w:szCs w:val="18"/>
-              </w:rPr>
-              <w:t xml:space="preserve"> psic</w:t>
-            </w:r>
-            <w:r>
-              <w:rPr>
-                <w:rFonts w:ascii="Arial" w:hAnsi="Arial" w:cs="Arial"/>
-                <w:i w:val="0"/>
-                <w:sz w:val="18"/>
-                <w:szCs w:val="18"/>
-              </w:rPr>
-              <w:t xml:space="preserve">ólogo </w:t>
-            </w:r>
-            <w:r>
-              <w:rPr>
-                <w:rFonts w:ascii="Arial" w:hAnsi="Arial" w:cs="Arial"/>
-                <w:i w:val="0"/>
-                <w:sz w:val="18"/>
-                <w:szCs w:val="18"/>
-              </w:rPr>
-              <w:t>será responsável</w:t>
-            </w:r>
-            <w:r>
-              <w:rPr>
-                <w:rFonts w:ascii="Arial" w:hAnsi="Arial" w:cs="Arial"/>
-                <w:i w:val="0"/>
-                <w:sz w:val="18"/>
-                <w:szCs w:val="18"/>
-              </w:rPr>
-              <w:t xml:space="preserve"> </w:t>
-            </w:r>
-            <w:r>
-              <w:rPr>
-                <w:rFonts w:ascii="Arial" w:hAnsi="Arial" w:cs="Arial"/>
-                <w:i w:val="0"/>
-                <w:sz w:val="18"/>
-                <w:szCs w:val="18"/>
-              </w:rPr>
-              <w:t>por seus</w:t>
-            </w:r>
-            <w:r>
-              <w:rPr>
-                <w:rFonts w:ascii="Arial" w:hAnsi="Arial" w:cs="Arial"/>
-                <w:i w:val="0"/>
-                <w:sz w:val="18"/>
-                <w:szCs w:val="18"/>
-              </w:rPr>
-              <w:t xml:space="preserve"> pacientes.</w:t>
+              <w:t>O psicólogo será responsável por seus pacientes.</w:t>
             </w:r>
           </w:p>
           <w:p>
@@ -7833,17 +7697,7 @@
                 <w:sz w:val="18"/>
                 <w:szCs w:val="18"/>
               </w:rPr>
-              <w:t>OBS:</w:t>
-            </w:r>
-            <w:r>
-              <w:rPr>
-                <w:rFonts w:ascii="Arial" w:hAnsi="Arial" w:cs="Arial"/>
-                <w:b/>
-                <w:i w:val="0"/>
-                <w:sz w:val="18"/>
-                <w:szCs w:val="18"/>
-              </w:rPr>
-              <w:t xml:space="preserve"> </w:t>
+              <w:t xml:space="preserve">OBS: </w:t>
             </w:r>
           </w:p>
           <w:p>
@@ -7867,52 +7721,13 @@
                 <w:sz w:val="18"/>
                 <w:szCs w:val="18"/>
               </w:rPr>
-              <w:t>O processo de exclusão do usuário psicólogo do sistema será de forma lógica, ou seja, apesar do usuário não ter mais acesso ao sistema, os seus registros permanecerão armazenados no banco de dados</w:t>
-            </w:r>
-            <w:r>
-              <w:rPr>
-                <w:rFonts w:ascii="Arial" w:hAnsi="Arial" w:cs="Arial"/>
-                <w:i w:val="0"/>
-                <w:sz w:val="18"/>
-                <w:szCs w:val="18"/>
-              </w:rPr>
-              <w:t>.</w:t>
+              <w:t>O processo de exclusão do usuário psicólogo do sistema será de forma lógica, ou seja, apesar do usuário não ter mais acesso ao sistema, os seus registros permanecerão armazenados no banco de dados.</w:t>
             </w:r>
           </w:p>
         </w:tc>
         <w:tc>
           <w:tcPr>
-            <w:tcW w:w="270" w:type="dxa"/>
-            <w:tcBorders>
-              <w:top w:val="single" w:sz="4" w:space="0" w:color="auto"/>
-            </w:tcBorders>
-          </w:tcPr>
-          <w:p>
-            <w:pPr>
-              <w:pStyle w:val="Textbody"/>
-              <w:rPr>
-                <w:rFonts w:ascii="Arial" w:hAnsi="Arial" w:cs="Arial"/>
-                <w:b/>
-                <w:i w:val="0"/>
-                <w:sz w:val="18"/>
-                <w:szCs w:val="18"/>
-              </w:rPr>
-            </w:pPr>
-            <w:r>
-              <w:rPr>
-                <w:rFonts w:ascii="Arial" w:hAnsi="Arial" w:cs="Arial"/>
-                <w:b/>
-                <w:i w:val="0"/>
-                <w:sz w:val="18"/>
-                <w:szCs w:val="18"/>
-              </w:rPr>
-              <w:t>X</w:t>
-            </w:r>
-          </w:p>
-        </w:tc>
-        <w:tc>
-          <w:tcPr>
-            <w:tcW w:w="270" w:type="dxa"/>
+            <w:tcW w:w="1659" w:type="dxa"/>
             <w:tcBorders>
               <w:top w:val="single" w:sz="4" w:space="0" w:color="auto"/>
             </w:tcBorders>
@@ -7929,19 +7744,7 @@
                 <w:szCs w:val="18"/>
               </w:rPr>
             </w:pPr>
-          </w:p>
-        </w:tc>
-        <w:tc>
-          <w:tcPr>
-            <w:tcW w:w="270" w:type="dxa"/>
-            <w:tcBorders>
-              <w:top w:val="single" w:sz="4" w:space="0" w:color="auto"/>
-            </w:tcBorders>
-          </w:tcPr>
-          <w:p>
-            <w:pPr>
-              <w:pStyle w:val="Textbody"/>
-              <w:jc w:val="center"/>
+            <w:r>
               <w:rPr>
                 <w:rFonts w:ascii="Arial" w:hAnsi="Arial" w:cs="Arial"/>
                 <w:b/>
@@ -7949,7 +7752,8 @@
                 <w:sz w:val="18"/>
                 <w:szCs w:val="18"/>
               </w:rPr>
-            </w:pPr>
+              <w:t>E</w:t>
+            </w:r>
           </w:p>
         </w:tc>
       </w:tr>
@@ -7978,75 +7782,6 @@
         </w:tc>
         <w:tc>
           <w:tcPr>
-            <w:tcW w:w="1350" w:type="dxa"/>
-          </w:tcPr>
-          <w:p>
-            <w:pPr>
-              <w:pStyle w:val="Textbody"/>
-              <w:jc w:val="left"/>
-              <w:rPr>
-                <w:rFonts w:ascii="Arial" w:hAnsi="Arial" w:cs="Arial"/>
-                <w:i w:val="0"/>
-                <w:sz w:val="18"/>
-                <w:szCs w:val="18"/>
-              </w:rPr>
-            </w:pPr>
-            <w:r>
-              <w:rPr>
-                <w:rFonts w:ascii="Arial" w:hAnsi="Arial" w:cs="Arial"/>
-                <w:i w:val="0"/>
-                <w:sz w:val="18"/>
-                <w:szCs w:val="18"/>
-              </w:rPr>
-              <w:t xml:space="preserve">CRUD </w:t>
-            </w:r>
-            <w:r>
-              <w:rPr>
-                <w:rFonts w:ascii="Arial" w:hAnsi="Arial" w:cs="Arial"/>
-                <w:i w:val="0"/>
-                <w:sz w:val="18"/>
-                <w:szCs w:val="18"/>
-              </w:rPr>
-              <w:t>Paciente</w:t>
-            </w:r>
-          </w:p>
-        </w:tc>
-        <w:tc>
-          <w:tcPr>
-            <w:tcW w:w="1080" w:type="dxa"/>
-          </w:tcPr>
-          <w:p>
-            <w:pPr>
-              <w:pStyle w:val="Textbody"/>
-              <w:rPr>
-                <w:rFonts w:ascii="Arial" w:hAnsi="Arial" w:cs="Arial"/>
-                <w:i w:val="0"/>
-                <w:sz w:val="18"/>
-                <w:szCs w:val="18"/>
-              </w:rPr>
-            </w:pPr>
-            <w:r>
-              <w:rPr>
-                <w:rFonts w:ascii="Arial" w:hAnsi="Arial" w:cs="Arial"/>
-                <w:i w:val="0"/>
-                <w:sz w:val="18"/>
-                <w:szCs w:val="18"/>
-              </w:rPr>
-              <w:t>Psicólogo</w:t>
-            </w:r>
-            <w:r>
-              <w:rPr>
-                <w:rFonts w:ascii="Arial" w:hAnsi="Arial" w:cs="Arial"/>
-                <w:i w:val="0"/>
-                <w:sz w:val="18"/>
-                <w:szCs w:val="18"/>
-              </w:rPr>
-              <w:t>/Paciente</w:t>
-            </w:r>
-          </w:p>
-        </w:tc>
-        <w:tc>
-          <w:tcPr>
             <w:tcW w:w="5310" w:type="dxa"/>
           </w:tcPr>
           <w:p>
@@ -8084,70 +7819,7 @@
                 <w:sz w:val="18"/>
                 <w:szCs w:val="18"/>
               </w:rPr>
-              <w:t xml:space="preserve"> </w:t>
-            </w:r>
-            <w:r>
-              <w:rPr>
-                <w:rFonts w:ascii="Arial" w:hAnsi="Arial" w:cs="Arial"/>
-                <w:i w:val="0"/>
-                <w:sz w:val="18"/>
-                <w:szCs w:val="18"/>
-              </w:rPr>
-              <w:t>será o responsável por gerenciar os dados de seus pacientes</w:t>
-            </w:r>
-            <w:r>
-              <w:rPr>
-                <w:rFonts w:ascii="Arial" w:hAnsi="Arial" w:cs="Arial"/>
-                <w:i w:val="0"/>
-                <w:sz w:val="18"/>
-                <w:szCs w:val="18"/>
-              </w:rPr>
-              <w:t>.</w:t>
-            </w:r>
-            <w:r>
-              <w:rPr>
-                <w:rFonts w:ascii="Arial" w:hAnsi="Arial" w:cs="Arial"/>
-                <w:i w:val="0"/>
-                <w:sz w:val="18"/>
-                <w:szCs w:val="18"/>
-              </w:rPr>
-              <w:t xml:space="preserve"> O processo de cadastro do paciente realizado pelo próprio paciente. O psicólogo preencherá um formulário com nome e e-mail do paciente. Após confirmação dos dados, o sistema gerará um link de acesso para o paciente</w:t>
-            </w:r>
-            <w:r>
-              <w:rPr>
-                <w:rFonts w:ascii="Arial" w:hAnsi="Arial" w:cs="Arial"/>
-                <w:i w:val="0"/>
-                <w:sz w:val="18"/>
-                <w:szCs w:val="18"/>
-              </w:rPr>
-              <w:t>. O</w:t>
-            </w:r>
-            <w:r>
-              <w:rPr>
-                <w:rFonts w:ascii="Arial" w:hAnsi="Arial" w:cs="Arial"/>
-                <w:i w:val="0"/>
-                <w:sz w:val="18"/>
-                <w:szCs w:val="18"/>
-              </w:rPr>
-              <w:t xml:space="preserve"> link é enviado para o paciente pelo psicólogo</w:t>
-            </w:r>
-            <w:r>
-              <w:rPr>
-                <w:rFonts w:ascii="Arial" w:hAnsi="Arial" w:cs="Arial"/>
-                <w:i w:val="0"/>
-                <w:sz w:val="18"/>
-                <w:szCs w:val="18"/>
-              </w:rPr>
-              <w:t>. Ao acessar o link, o paciente encontrará um formulário de cadastro, no qual o paciente preencherá com os seus dados pessoais</w:t>
-            </w:r>
-            <w:r>
-              <w:rPr>
-                <w:rFonts w:ascii="Arial" w:hAnsi="Arial" w:cs="Arial"/>
-                <w:i w:val="0"/>
-                <w:sz w:val="18"/>
-                <w:szCs w:val="18"/>
-              </w:rPr>
-              <w:t>.</w:t>
+              <w:t xml:space="preserve"> será o responsável por gerenciar os dados de seus pacientes. O processo de cadastro do paciente realizado pelo próprio paciente. O psicólogo preencherá um formulário com nome e e-mail do paciente. Após confirmação dos dados, o sistema gerará um link de acesso para o paciente. O link é enviado para o paciente pelo psicólogo. Ao acessar o link, o paciente encontrará um formulário de cadastro, no qual o paciente preencherá com os seus dados pessoais.</w:t>
             </w:r>
           </w:p>
           <w:p>
@@ -8197,7 +7869,27 @@
                 <w:sz w:val="18"/>
                 <w:szCs w:val="18"/>
               </w:rPr>
-              <w:t>Nome completo, login, senha, endereço, CPF, data de nascimento,</w:t>
+              <w:t xml:space="preserve">Nome completo, </w:t>
+            </w:r>
+            <w:proofErr w:type="spellStart"/>
+            <w:r>
+              <w:rPr>
+                <w:rFonts w:ascii="Arial" w:hAnsi="Arial" w:cs="Arial"/>
+                <w:i w:val="0"/>
+                <w:sz w:val="18"/>
+                <w:szCs w:val="18"/>
+              </w:rPr>
+              <w:t>login</w:t>
+            </w:r>
+            <w:proofErr w:type="spellEnd"/>
+            <w:r>
+              <w:rPr>
+                <w:rFonts w:ascii="Arial" w:hAnsi="Arial" w:cs="Arial"/>
+                <w:i w:val="0"/>
+                <w:sz w:val="18"/>
+                <w:szCs w:val="18"/>
+              </w:rPr>
+              <w:t>, senha, endereço, CPF, data de nascimento,</w:t>
             </w:r>
             <w:r>
               <w:rPr>
@@ -8236,17 +7928,7 @@
                 <w:sz w:val="18"/>
                 <w:szCs w:val="18"/>
               </w:rPr>
-              <w:t>Regra</w:t>
-            </w:r>
-            <w:r>
-              <w:rPr>
-                <w:rFonts w:ascii="Arial" w:hAnsi="Arial" w:cs="Arial"/>
-                <w:b/>
-                <w:i w:val="0"/>
-                <w:sz w:val="18"/>
-                <w:szCs w:val="18"/>
-              </w:rPr>
-              <w:t xml:space="preserve"> de negócio:</w:t>
+              <w:t>Regra de negócio:</w:t>
             </w:r>
             <w:r>
               <w:rPr>
@@ -8279,34 +7961,7 @@
                 <w:sz w:val="18"/>
                 <w:szCs w:val="18"/>
               </w:rPr>
-              <w:t xml:space="preserve">Um paciente </w:t>
-            </w:r>
-            <w:r>
-              <w:rPr>
-                <w:rFonts w:ascii="Arial" w:hAnsi="Arial" w:cs="Arial"/>
-                <w:i w:val="0"/>
-                <w:sz w:val="18"/>
-                <w:szCs w:val="18"/>
-              </w:rPr>
-              <w:t>terá</w:t>
-            </w:r>
-            <w:r>
-              <w:rPr>
-                <w:rFonts w:ascii="Arial" w:hAnsi="Arial" w:cs="Arial"/>
-                <w:i w:val="0"/>
-                <w:sz w:val="18"/>
-                <w:szCs w:val="18"/>
-              </w:rPr>
-              <w:t xml:space="preserve"> um psicólogo responsável</w:t>
-            </w:r>
-            <w:r>
-              <w:rPr>
-                <w:rFonts w:ascii="Arial" w:hAnsi="Arial" w:cs="Arial"/>
-                <w:i w:val="0"/>
-                <w:sz w:val="18"/>
-                <w:szCs w:val="18"/>
-              </w:rPr>
-              <w:t>.</w:t>
+              <w:t>Um paciente terá um psicólogo responsável.</w:t>
             </w:r>
           </w:p>
           <w:p>
@@ -8386,22 +8041,13 @@
                 <w:sz w:val="18"/>
                 <w:szCs w:val="18"/>
               </w:rPr>
-              <w:t xml:space="preserve">O </w:t>
-            </w:r>
-            <w:r>
-              <w:rPr>
-                <w:rFonts w:ascii="Arial" w:hAnsi="Arial" w:cs="Arial"/>
-                <w:i w:val="0"/>
-                <w:sz w:val="18"/>
-                <w:szCs w:val="18"/>
-              </w:rPr>
-              <w:t>sistema permitirá a troca de psicólogos responsáveis</w:t>
+              <w:t>O sistema permitirá a troca de psicólogos responsáveis</w:t>
             </w:r>
           </w:p>
         </w:tc>
         <w:tc>
           <w:tcPr>
-            <w:tcW w:w="270" w:type="dxa"/>
+            <w:tcW w:w="1659" w:type="dxa"/>
           </w:tcPr>
           <w:p>
             <w:pPr>
@@ -8423,44 +8069,8 @@
                 <w:sz w:val="18"/>
                 <w:szCs w:val="18"/>
               </w:rPr>
-              <w:t>X</w:t>
-            </w:r>
-          </w:p>
-        </w:tc>
-        <w:tc>
-          <w:tcPr>
-            <w:tcW w:w="270" w:type="dxa"/>
-          </w:tcPr>
-          <w:p>
-            <w:pPr>
-              <w:pStyle w:val="Textbody"/>
-              <w:jc w:val="center"/>
-              <w:rPr>
-                <w:rFonts w:ascii="Arial" w:hAnsi="Arial" w:cs="Arial"/>
-                <w:b/>
-                <w:i w:val="0"/>
-                <w:sz w:val="18"/>
-                <w:szCs w:val="18"/>
-              </w:rPr>
-            </w:pPr>
-          </w:p>
-        </w:tc>
-        <w:tc>
-          <w:tcPr>
-            <w:tcW w:w="270" w:type="dxa"/>
-          </w:tcPr>
-          <w:p>
-            <w:pPr>
-              <w:pStyle w:val="Textbody"/>
-              <w:jc w:val="center"/>
-              <w:rPr>
-                <w:rFonts w:ascii="Arial" w:hAnsi="Arial" w:cs="Arial"/>
-                <w:b/>
-                <w:i w:val="0"/>
-                <w:sz w:val="18"/>
-                <w:szCs w:val="18"/>
-              </w:rPr>
-            </w:pPr>
+              <w:t>E</w:t>
+            </w:r>
           </w:p>
         </w:tc>
       </w:tr>
@@ -8488,66 +8098,6 @@
         </w:tc>
         <w:tc>
           <w:tcPr>
-            <w:tcW w:w="1350" w:type="dxa"/>
-          </w:tcPr>
-          <w:p>
-            <w:pPr>
-              <w:pStyle w:val="Textbody"/>
-              <w:jc w:val="left"/>
-              <w:rPr>
-                <w:rFonts w:ascii="Arial" w:hAnsi="Arial" w:cs="Arial"/>
-                <w:i w:val="0"/>
-                <w:sz w:val="18"/>
-                <w:szCs w:val="18"/>
-              </w:rPr>
-            </w:pPr>
-            <w:r>
-              <w:rPr>
-                <w:rFonts w:ascii="Arial" w:hAnsi="Arial" w:cs="Arial"/>
-                <w:i w:val="0"/>
-                <w:sz w:val="18"/>
-                <w:szCs w:val="18"/>
-              </w:rPr>
-              <w:t>CRUD Agendar Consultas</w:t>
-            </w:r>
-          </w:p>
-        </w:tc>
-        <w:tc>
-          <w:tcPr>
-            <w:tcW w:w="1080" w:type="dxa"/>
-          </w:tcPr>
-          <w:p>
-            <w:pPr>
-              <w:pStyle w:val="Textbody"/>
-              <w:rPr>
-                <w:rFonts w:ascii="Arial" w:hAnsi="Arial" w:cs="Arial"/>
-                <w:i w:val="0"/>
-                <w:sz w:val="18"/>
-                <w:szCs w:val="18"/>
-              </w:rPr>
-            </w:pPr>
-            <w:r>
-              <w:rPr>
-                <w:rFonts w:ascii="Arial" w:hAnsi="Arial" w:cs="Arial"/>
-                <w:i w:val="0"/>
-                <w:sz w:val="18"/>
-                <w:szCs w:val="18"/>
-              </w:rPr>
-              <w:t>Psicólogo</w:t>
-            </w:r>
-            <w:r>
-              <w:rPr>
-                <w:rFonts w:ascii="Arial" w:hAnsi="Arial" w:cs="Arial"/>
-                <w:i w:val="0"/>
-                <w:sz w:val="18"/>
-                <w:szCs w:val="18"/>
-              </w:rPr>
-              <w:t>/Paciente</w:t>
-            </w:r>
-          </w:p>
-        </w:tc>
-        <w:tc>
-          <w:tcPr>
             <w:tcW w:w="5310" w:type="dxa"/>
           </w:tcPr>
           <w:p>
@@ -8601,25 +8151,7 @@
                 <w:sz w:val="18"/>
                 <w:szCs w:val="18"/>
               </w:rPr>
-              <w:t>este adicionará na agenda quais os horários</w:t>
-            </w:r>
-            <w:r>
-              <w:rPr>
-                <w:rFonts w:ascii="Arial" w:hAnsi="Arial" w:cs="Arial"/>
-                <w:i w:val="0"/>
-                <w:sz w:val="18"/>
-                <w:szCs w:val="18"/>
-              </w:rPr>
-              <w:t xml:space="preserve"> (dia da semana e hora)</w:t>
-            </w:r>
-            <w:r>
-              <w:rPr>
-                <w:rFonts w:ascii="Arial" w:hAnsi="Arial" w:cs="Arial"/>
-                <w:i w:val="0"/>
-                <w:sz w:val="18"/>
-                <w:szCs w:val="18"/>
-              </w:rPr>
-              <w:t xml:space="preserve"> que tem disponível, </w:t>
+              <w:t xml:space="preserve">este adicionará na agenda quais os horários (dia da semana e hora) que tem disponível, </w:t>
             </w:r>
             <w:r>
               <w:rPr>
@@ -8663,43 +8195,7 @@
                 <w:sz w:val="18"/>
                 <w:szCs w:val="18"/>
               </w:rPr>
-              <w:t xml:space="preserve">poderá selecionar </w:t>
-            </w:r>
-            <w:r>
-              <w:rPr>
-                <w:rFonts w:ascii="Arial" w:hAnsi="Arial" w:cs="Arial"/>
-                <w:i w:val="0"/>
-                <w:sz w:val="18"/>
-                <w:szCs w:val="18"/>
-              </w:rPr>
-              <w:t>dia e horário dentre os disponíveis para consultar</w:t>
-            </w:r>
-            <w:r>
-              <w:rPr>
-                <w:rFonts w:ascii="Arial" w:hAnsi="Arial" w:cs="Arial"/>
-                <w:i w:val="0"/>
-                <w:sz w:val="18"/>
-                <w:szCs w:val="18"/>
-              </w:rPr>
-              <w:t>, porém serão limitados a escolher apenas um horário</w:t>
-            </w:r>
-            <w:r>
-              <w:rPr>
-                <w:rFonts w:ascii="Arial" w:hAnsi="Arial" w:cs="Arial"/>
-                <w:i w:val="0"/>
-                <w:sz w:val="18"/>
-                <w:szCs w:val="18"/>
-              </w:rPr>
-              <w:t>.</w:t>
-            </w:r>
-            <w:r>
-              <w:rPr>
-                <w:rFonts w:ascii="Arial" w:hAnsi="Arial" w:cs="Arial"/>
-                <w:i w:val="0"/>
-                <w:sz w:val="18"/>
-                <w:szCs w:val="18"/>
-              </w:rPr>
-              <w:t xml:space="preserve"> Caso o paciente necessite de mais consultas durante a semana, o psicólogo será o responsável por agendar esta consulta.</w:t>
+              <w:t>poderá selecionar dia e horário dentre os disponíveis para consultar, porém serão limitados a escolher apenas um horário. Caso o paciente necessite de mais consultas durante a semana, o psicólogo será o responsável por agendar esta consulta.</w:t>
             </w:r>
           </w:p>
           <w:p>
@@ -8809,34 +8305,7 @@
                 <w:sz w:val="18"/>
                 <w:szCs w:val="18"/>
               </w:rPr>
-              <w:t>Um paciente poderá consult</w:t>
-            </w:r>
-            <w:r>
-              <w:rPr>
-                <w:rFonts w:ascii="Arial" w:hAnsi="Arial" w:cs="Arial"/>
-                <w:i w:val="0"/>
-                <w:sz w:val="18"/>
-                <w:szCs w:val="18"/>
-              </w:rPr>
-              <w:t>ar com outro</w:t>
-            </w:r>
-            <w:r>
-              <w:rPr>
-                <w:rFonts w:ascii="Arial" w:hAnsi="Arial" w:cs="Arial"/>
-                <w:i w:val="0"/>
-                <w:sz w:val="18"/>
-                <w:szCs w:val="18"/>
-              </w:rPr>
-              <w:t xml:space="preserve"> psic</w:t>
-            </w:r>
-            <w:r>
-              <w:rPr>
-                <w:rFonts w:ascii="Arial" w:hAnsi="Arial" w:cs="Arial"/>
-                <w:i w:val="0"/>
-                <w:sz w:val="18"/>
-                <w:szCs w:val="18"/>
-              </w:rPr>
-              <w:t>ólogo, em caso de troca de psicólogo responsável.</w:t>
+              <w:t>Um paciente poderá consultar com outro psicólogo, em caso de troca de psicólogo responsável.</w:t>
             </w:r>
           </w:p>
           <w:p>
@@ -8908,7 +8377,7 @@
         </w:tc>
         <w:tc>
           <w:tcPr>
-            <w:tcW w:w="270" w:type="dxa"/>
+            <w:tcW w:w="1659" w:type="dxa"/>
           </w:tcPr>
           <w:p>
             <w:pPr>
@@ -8922,16 +8391,7 @@
                 <w:szCs w:val="18"/>
               </w:rPr>
             </w:pPr>
-          </w:p>
-        </w:tc>
-        <w:tc>
-          <w:tcPr>
-            <w:tcW w:w="270" w:type="dxa"/>
-          </w:tcPr>
-          <w:p>
-            <w:pPr>
-              <w:pStyle w:val="Textbody"/>
-              <w:jc w:val="center"/>
+            <w:r>
               <w:rPr>
                 <w:rFonts w:ascii="Arial" w:hAnsi="Arial" w:cs="Arial"/>
                 <w:b/>
@@ -8939,34 +8399,8 @@
                 <w:sz w:val="18"/>
                 <w:szCs w:val="18"/>
               </w:rPr>
-            </w:pPr>
-          </w:p>
-        </w:tc>
-        <w:tc>
-          <w:tcPr>
-            <w:tcW w:w="270" w:type="dxa"/>
-          </w:tcPr>
-          <w:p>
-            <w:pPr>
-              <w:pStyle w:val="Textbody"/>
-              <w:jc w:val="center"/>
-              <w:rPr>
-                <w:rFonts w:ascii="Arial" w:hAnsi="Arial" w:cs="Arial"/>
-                <w:b/>
-                <w:i w:val="0"/>
-                <w:sz w:val="18"/>
-                <w:szCs w:val="18"/>
-              </w:rPr>
-            </w:pPr>
-            <w:r>
-              <w:rPr>
-                <w:rFonts w:ascii="Arial" w:hAnsi="Arial" w:cs="Arial"/>
-                <w:b/>
-                <w:i w:val="0"/>
-                <w:sz w:val="18"/>
-                <w:szCs w:val="18"/>
-              </w:rPr>
-              <w:t>X</w:t>
+              <w:lastRenderedPageBreak/>
+              <w:t>D</w:t>
             </w:r>
           </w:p>
         </w:tc>
@@ -8995,75 +8429,6 @@
         </w:tc>
         <w:tc>
           <w:tcPr>
-            <w:tcW w:w="1350" w:type="dxa"/>
-          </w:tcPr>
-          <w:p>
-            <w:pPr>
-              <w:pStyle w:val="Textbody"/>
-              <w:jc w:val="left"/>
-              <w:rPr>
-                <w:rFonts w:ascii="Arial" w:hAnsi="Arial" w:cs="Arial"/>
-                <w:i w:val="0"/>
-                <w:sz w:val="18"/>
-                <w:szCs w:val="18"/>
-              </w:rPr>
-            </w:pPr>
-            <w:r>
-              <w:rPr>
-                <w:rFonts w:ascii="Arial" w:hAnsi="Arial" w:cs="Arial"/>
-                <w:i w:val="0"/>
-                <w:sz w:val="18"/>
-                <w:szCs w:val="18"/>
-              </w:rPr>
-              <w:t xml:space="preserve">Ficha de </w:t>
-            </w:r>
-            <w:r>
-              <w:rPr>
-                <w:rFonts w:ascii="Arial" w:hAnsi="Arial" w:cs="Arial"/>
-                <w:i w:val="0"/>
-                <w:sz w:val="18"/>
-                <w:szCs w:val="18"/>
-              </w:rPr>
-              <w:t>Consulta</w:t>
-            </w:r>
-          </w:p>
-        </w:tc>
-        <w:tc>
-          <w:tcPr>
-            <w:tcW w:w="1080" w:type="dxa"/>
-          </w:tcPr>
-          <w:p>
-            <w:pPr>
-              <w:pStyle w:val="Textbody"/>
-              <w:rPr>
-                <w:rFonts w:ascii="Arial" w:hAnsi="Arial" w:cs="Arial"/>
-                <w:i w:val="0"/>
-                <w:sz w:val="18"/>
-                <w:szCs w:val="18"/>
-              </w:rPr>
-            </w:pPr>
-            <w:r>
-              <w:rPr>
-                <w:rFonts w:ascii="Arial" w:hAnsi="Arial" w:cs="Arial"/>
-                <w:i w:val="0"/>
-                <w:sz w:val="18"/>
-                <w:szCs w:val="18"/>
-              </w:rPr>
-              <w:t>Psicólogo</w:t>
-            </w:r>
-            <w:r>
-              <w:rPr>
-                <w:rFonts w:ascii="Arial" w:hAnsi="Arial" w:cs="Arial"/>
-                <w:i w:val="0"/>
-                <w:sz w:val="18"/>
-                <w:szCs w:val="18"/>
-              </w:rPr>
-              <w:t>/Paciente</w:t>
-            </w:r>
-          </w:p>
-        </w:tc>
-        <w:tc>
-          <w:tcPr>
             <w:tcW w:w="5310" w:type="dxa"/>
           </w:tcPr>
           <w:p>
@@ -9083,97 +8448,7 @@
                 <w:sz w:val="18"/>
                 <w:szCs w:val="18"/>
               </w:rPr>
-              <w:t>O sistema possibilitará o gerenciamento de consultas psicológicas</w:t>
-            </w:r>
-            <w:r>
-              <w:rPr>
-                <w:rFonts w:ascii="Arial" w:hAnsi="Arial" w:cs="Arial"/>
-                <w:i w:val="0"/>
-                <w:sz w:val="18"/>
-                <w:szCs w:val="18"/>
-              </w:rPr>
-              <w:t xml:space="preserve">. </w:t>
-            </w:r>
-            <w:r>
-              <w:rPr>
-                <w:rFonts w:ascii="Arial" w:hAnsi="Arial" w:cs="Arial"/>
-                <w:i w:val="0"/>
-                <w:sz w:val="18"/>
-                <w:szCs w:val="18"/>
-              </w:rPr>
-              <w:t>C</w:t>
-            </w:r>
-            <w:r>
-              <w:rPr>
-                <w:rFonts w:ascii="Arial" w:hAnsi="Arial" w:cs="Arial"/>
-                <w:i w:val="0"/>
-                <w:sz w:val="18"/>
-                <w:szCs w:val="18"/>
-              </w:rPr>
-              <w:t xml:space="preserve">ada consulta será </w:t>
-            </w:r>
-            <w:r>
-              <w:rPr>
-                <w:rFonts w:ascii="Arial" w:hAnsi="Arial" w:cs="Arial"/>
-                <w:i w:val="0"/>
-                <w:sz w:val="18"/>
-                <w:szCs w:val="18"/>
-              </w:rPr>
-              <w:t>registra</w:t>
-            </w:r>
-            <w:r>
-              <w:rPr>
-                <w:rFonts w:ascii="Arial" w:hAnsi="Arial" w:cs="Arial"/>
-                <w:i w:val="0"/>
-                <w:sz w:val="18"/>
-                <w:szCs w:val="18"/>
-              </w:rPr>
-              <w:t>da</w:t>
-            </w:r>
-            <w:r>
-              <w:rPr>
-                <w:rFonts w:ascii="Arial" w:hAnsi="Arial" w:cs="Arial"/>
-                <w:i w:val="0"/>
-                <w:sz w:val="18"/>
-                <w:szCs w:val="18"/>
-              </w:rPr>
-              <w:t xml:space="preserve"> em uma ficha de consulta</w:t>
-            </w:r>
-            <w:r>
-              <w:rPr>
-                <w:rFonts w:ascii="Arial" w:hAnsi="Arial" w:cs="Arial"/>
-                <w:i w:val="0"/>
-                <w:sz w:val="18"/>
-                <w:szCs w:val="18"/>
-              </w:rPr>
-              <w:t>,</w:t>
-            </w:r>
-            <w:r>
-              <w:rPr>
-                <w:rFonts w:ascii="Arial" w:hAnsi="Arial" w:cs="Arial"/>
-                <w:i w:val="0"/>
-                <w:sz w:val="18"/>
-                <w:szCs w:val="18"/>
-              </w:rPr>
-              <w:t xml:space="preserve"> </w:t>
-            </w:r>
-            <w:r>
-              <w:rPr>
-                <w:rFonts w:ascii="Arial" w:hAnsi="Arial" w:cs="Arial"/>
-                <w:i w:val="0"/>
-                <w:sz w:val="18"/>
-                <w:szCs w:val="18"/>
-              </w:rPr>
-              <w:t>na qual o conjunto de todas as fichas gerará o prontuário</w:t>
-            </w:r>
-            <w:r>
-              <w:rPr>
-                <w:rFonts w:ascii="Arial" w:hAnsi="Arial" w:cs="Arial"/>
-                <w:i w:val="0"/>
-                <w:sz w:val="18"/>
-                <w:szCs w:val="18"/>
-              </w:rPr>
-              <w:t>.</w:t>
+              <w:t>O sistema possibilitará o gerenciamento de consultas psicológicas. Cada consulta será registrada em uma ficha de consulta, na qual o conjunto de todas as fichas gerará o prontuário.</w:t>
             </w:r>
           </w:p>
           <w:p>
@@ -9213,16 +8488,7 @@
                 <w:sz w:val="18"/>
                 <w:szCs w:val="18"/>
               </w:rPr>
-              <w:t>Psicólogos, paciente, data e hora da consulta</w:t>
-            </w:r>
-            <w:r>
-              <w:rPr>
-                <w:rFonts w:ascii="Arial" w:hAnsi="Arial" w:cs="Arial"/>
-                <w:i w:val="0"/>
-                <w:sz w:val="18"/>
-                <w:szCs w:val="18"/>
-              </w:rPr>
-              <w:t xml:space="preserve"> e descrição do atendimento.</w:t>
+              <w:t>Psicólogos, paciente, data e hora da consulta e descrição do atendimento.</w:t>
             </w:r>
           </w:p>
           <w:p>
@@ -9243,27 +8509,7 @@
                 <w:sz w:val="18"/>
                 <w:szCs w:val="18"/>
               </w:rPr>
-              <w:t>Reg</w:t>
-            </w:r>
-            <w:r>
-              <w:rPr>
-                <w:rFonts w:ascii="Arial" w:hAnsi="Arial" w:cs="Arial"/>
-                <w:b/>
-                <w:i w:val="0"/>
-                <w:sz w:val="18"/>
-                <w:szCs w:val="18"/>
-              </w:rPr>
-              <w:t>r</w:t>
-            </w:r>
-            <w:r>
-              <w:rPr>
-                <w:rFonts w:ascii="Arial" w:hAnsi="Arial" w:cs="Arial"/>
-                <w:b/>
-                <w:i w:val="0"/>
-                <w:sz w:val="18"/>
-                <w:szCs w:val="18"/>
-              </w:rPr>
-              <w:t>as de negócio:</w:t>
+              <w:t>Regras de negócio:</w:t>
             </w:r>
             <w:r>
               <w:rPr>
@@ -9296,25 +8542,7 @@
                 <w:sz w:val="18"/>
                 <w:szCs w:val="18"/>
               </w:rPr>
-              <w:t xml:space="preserve">Um psicólogo poderá </w:t>
-            </w:r>
-            <w:r>
-              <w:rPr>
-                <w:rFonts w:ascii="Arial" w:hAnsi="Arial" w:cs="Arial"/>
-                <w:i w:val="0"/>
-                <w:sz w:val="18"/>
-                <w:szCs w:val="18"/>
-              </w:rPr>
-              <w:t xml:space="preserve">consultar </w:t>
-            </w:r>
-            <w:r>
-              <w:rPr>
-                <w:rFonts w:ascii="Arial" w:hAnsi="Arial" w:cs="Arial"/>
-                <w:i w:val="0"/>
-                <w:sz w:val="18"/>
-                <w:szCs w:val="18"/>
-              </w:rPr>
-              <w:t>apenas um paciente por horário.</w:t>
+              <w:t>Um psicólogo poderá consultar apenas um paciente por horário.</w:t>
             </w:r>
           </w:p>
           <w:p>
@@ -9360,7 +8588,7 @@
         </w:tc>
         <w:tc>
           <w:tcPr>
-            <w:tcW w:w="270" w:type="dxa"/>
+            <w:tcW w:w="1659" w:type="dxa"/>
           </w:tcPr>
           <w:p>
             <w:pPr>
@@ -9374,16 +8602,7 @@
                 <w:szCs w:val="18"/>
               </w:rPr>
             </w:pPr>
-          </w:p>
-        </w:tc>
-        <w:tc>
-          <w:tcPr>
-            <w:tcW w:w="270" w:type="dxa"/>
-          </w:tcPr>
-          <w:p>
-            <w:pPr>
-              <w:pStyle w:val="Textbody"/>
-              <w:jc w:val="center"/>
+            <w:r>
               <w:rPr>
                 <w:rFonts w:ascii="Arial" w:hAnsi="Arial" w:cs="Arial"/>
                 <w:b/>
@@ -9391,34 +8610,7 @@
                 <w:sz w:val="18"/>
                 <w:szCs w:val="18"/>
               </w:rPr>
-            </w:pPr>
-          </w:p>
-        </w:tc>
-        <w:tc>
-          <w:tcPr>
-            <w:tcW w:w="270" w:type="dxa"/>
-          </w:tcPr>
-          <w:p>
-            <w:pPr>
-              <w:pStyle w:val="Textbody"/>
-              <w:jc w:val="center"/>
-              <w:rPr>
-                <w:rFonts w:ascii="Arial" w:hAnsi="Arial" w:cs="Arial"/>
-                <w:b/>
-                <w:i w:val="0"/>
-                <w:sz w:val="18"/>
-                <w:szCs w:val="18"/>
-              </w:rPr>
-            </w:pPr>
-            <w:r>
-              <w:rPr>
-                <w:rFonts w:ascii="Arial" w:hAnsi="Arial" w:cs="Arial"/>
-                <w:b/>
-                <w:i w:val="0"/>
-                <w:sz w:val="18"/>
-                <w:szCs w:val="18"/>
-              </w:rPr>
-              <w:t>X</w:t>
+              <w:t>D</w:t>
             </w:r>
           </w:p>
         </w:tc>
@@ -9447,57 +8639,6 @@
         </w:tc>
         <w:tc>
           <w:tcPr>
-            <w:tcW w:w="1350" w:type="dxa"/>
-          </w:tcPr>
-          <w:p>
-            <w:pPr>
-              <w:pStyle w:val="Textbody"/>
-              <w:jc w:val="left"/>
-              <w:rPr>
-                <w:rFonts w:ascii="Arial" w:hAnsi="Arial" w:cs="Arial"/>
-                <w:i w:val="0"/>
-                <w:sz w:val="18"/>
-                <w:szCs w:val="18"/>
-              </w:rPr>
-            </w:pPr>
-            <w:r>
-              <w:rPr>
-                <w:rFonts w:ascii="Arial" w:hAnsi="Arial" w:cs="Arial"/>
-                <w:i w:val="0"/>
-                <w:sz w:val="18"/>
-                <w:szCs w:val="18"/>
-              </w:rPr>
-              <w:t>CRUD Relatos</w:t>
-            </w:r>
-          </w:p>
-        </w:tc>
-        <w:tc>
-          <w:tcPr>
-            <w:tcW w:w="1080" w:type="dxa"/>
-          </w:tcPr>
-          <w:p>
-            <w:pPr>
-              <w:pStyle w:val="Textbody"/>
-              <w:rPr>
-                <w:rFonts w:ascii="Arial" w:hAnsi="Arial" w:cs="Arial"/>
-                <w:i w:val="0"/>
-                <w:sz w:val="18"/>
-                <w:szCs w:val="18"/>
-              </w:rPr>
-            </w:pPr>
-            <w:r>
-              <w:rPr>
-                <w:rFonts w:ascii="Arial" w:hAnsi="Arial" w:cs="Arial"/>
-                <w:i w:val="0"/>
-                <w:sz w:val="18"/>
-                <w:szCs w:val="18"/>
-              </w:rPr>
-              <w:t>Paciente</w:t>
-            </w:r>
-          </w:p>
-        </w:tc>
-        <w:tc>
-          <w:tcPr>
             <w:tcW w:w="5310" w:type="dxa"/>
           </w:tcPr>
           <w:p>
@@ -9517,25 +8658,7 @@
                 <w:sz w:val="18"/>
                 <w:szCs w:val="18"/>
               </w:rPr>
-              <w:t>O paciente poderá enviar seus relatos semanais</w:t>
-            </w:r>
-            <w:r>
-              <w:rPr>
-                <w:rFonts w:ascii="Arial" w:hAnsi="Arial" w:cs="Arial"/>
-                <w:i w:val="0"/>
-                <w:sz w:val="18"/>
-                <w:szCs w:val="18"/>
-              </w:rPr>
-              <w:t xml:space="preserve"> para o sistema</w:t>
-            </w:r>
-            <w:r>
-              <w:rPr>
-                <w:rFonts w:ascii="Arial" w:hAnsi="Arial" w:cs="Arial"/>
-                <w:i w:val="0"/>
-                <w:sz w:val="18"/>
-                <w:szCs w:val="18"/>
-              </w:rPr>
-              <w:t>.</w:t>
+              <w:t>O paciente poderá enviar seus relatos semanais para o sistema.</w:t>
             </w:r>
           </w:p>
           <w:p>
@@ -9873,6 +8996,7 @@
                 <w:sz w:val="18"/>
                 <w:szCs w:val="18"/>
               </w:rPr>
+              <w:lastRenderedPageBreak/>
               <w:t>Grau de disposição (0-5):</w:t>
             </w:r>
           </w:p>
@@ -10276,16 +9400,7 @@
                 <w:sz w:val="18"/>
                 <w:szCs w:val="18"/>
               </w:rPr>
-              <w:t xml:space="preserve">O relato do paciente não poderá ser alterado. Porém a avaliação do humor poderá ser editado, em um prazo máximo de 10 minutos após o envio. </w:t>
-            </w:r>
-            <w:r>
-              <w:rPr>
-                <w:rFonts w:ascii="Arial" w:hAnsi="Arial" w:cs="Arial"/>
-                <w:i w:val="0"/>
-                <w:sz w:val="18"/>
-                <w:szCs w:val="18"/>
-              </w:rPr>
-              <w:t>Cada vez que houver edição, o tempo limite será reiniciado.</w:t>
+              <w:t xml:space="preserve">O relato do paciente não poderá ser alterado. </w:t>
             </w:r>
           </w:p>
           <w:p>
@@ -10329,49 +9444,22 @@
                 <w:sz w:val="18"/>
                 <w:szCs w:val="18"/>
               </w:rPr>
-              <w:t>Os relatos enviados pelo paciente não poderão ser excluídos do sistema pelo próprio paciente, apenas pelo psicólogo.</w:t>
+              <w:t xml:space="preserve">Os relatos enviados pelo paciente não poderão ser excluídos </w:t>
+            </w:r>
+            <w:r>
+              <w:rPr>
+                <w:rFonts w:ascii="Arial" w:hAnsi="Arial" w:cs="Arial"/>
+                <w:i w:val="0"/>
+                <w:sz w:val="18"/>
+                <w:szCs w:val="18"/>
+              </w:rPr>
+              <w:t>do sistema a caráter de avaliação do tratamento.</w:t>
             </w:r>
           </w:p>
         </w:tc>
         <w:tc>
           <w:tcPr>
-            <w:tcW w:w="270" w:type="dxa"/>
-          </w:tcPr>
-          <w:p>
-            <w:pPr>
-              <w:pStyle w:val="Textbody"/>
-              <w:jc w:val="center"/>
-              <w:rPr>
-                <w:rFonts w:ascii="Arial" w:hAnsi="Arial" w:cs="Arial"/>
-                <w:b/>
-                <w:i w:val="0"/>
-                <w:sz w:val="18"/>
-                <w:szCs w:val="18"/>
-              </w:rPr>
-            </w:pPr>
-          </w:p>
-        </w:tc>
-        <w:tc>
-          <w:tcPr>
-            <w:tcW w:w="270" w:type="dxa"/>
-          </w:tcPr>
-          <w:p>
-            <w:pPr>
-              <w:pStyle w:val="Textbody"/>
-              <w:jc w:val="center"/>
-              <w:rPr>
-                <w:rFonts w:ascii="Arial" w:hAnsi="Arial" w:cs="Arial"/>
-                <w:b/>
-                <w:i w:val="0"/>
-                <w:sz w:val="18"/>
-                <w:szCs w:val="18"/>
-              </w:rPr>
-            </w:pPr>
-          </w:p>
-        </w:tc>
-        <w:tc>
-          <w:tcPr>
-            <w:tcW w:w="270" w:type="dxa"/>
+            <w:tcW w:w="1659" w:type="dxa"/>
           </w:tcPr>
           <w:p>
             <w:pPr>
@@ -10412,93 +9500,6 @@
         </w:tc>
         <w:tc>
           <w:tcPr>
-            <w:tcW w:w="1350" w:type="dxa"/>
-          </w:tcPr>
-          <w:p>
-            <w:pPr>
-              <w:pStyle w:val="Textbody"/>
-              <w:jc w:val="left"/>
-              <w:rPr>
-                <w:rFonts w:ascii="Arial" w:hAnsi="Arial" w:cs="Arial"/>
-                <w:i w:val="0"/>
-                <w:sz w:val="18"/>
-                <w:szCs w:val="18"/>
-              </w:rPr>
-            </w:pPr>
-            <w:r>
-              <w:rPr>
-                <w:rFonts w:ascii="Arial" w:hAnsi="Arial" w:cs="Arial"/>
-                <w:i w:val="0"/>
-                <w:sz w:val="18"/>
-                <w:szCs w:val="18"/>
-              </w:rPr>
-              <w:t xml:space="preserve">Relatório </w:t>
-            </w:r>
-            <w:r>
-              <w:rPr>
-                <w:rFonts w:ascii="Arial" w:hAnsi="Arial" w:cs="Arial"/>
-                <w:i w:val="0"/>
-                <w:sz w:val="18"/>
-                <w:szCs w:val="18"/>
-              </w:rPr>
-              <w:t>das</w:t>
-            </w:r>
-            <w:r>
-              <w:rPr>
-                <w:rFonts w:ascii="Arial" w:hAnsi="Arial" w:cs="Arial"/>
-                <w:i w:val="0"/>
-                <w:sz w:val="18"/>
-                <w:szCs w:val="18"/>
-              </w:rPr>
-              <w:t xml:space="preserve"> palavras </w:t>
-            </w:r>
-            <w:r>
-              <w:rPr>
-                <w:rFonts w:ascii="Arial" w:hAnsi="Arial" w:cs="Arial"/>
-                <w:i w:val="0"/>
-                <w:sz w:val="18"/>
-                <w:szCs w:val="18"/>
-              </w:rPr>
-              <w:t>chaves dos relatos</w:t>
-            </w:r>
-          </w:p>
-        </w:tc>
-        <w:tc>
-          <w:tcPr>
-            <w:tcW w:w="1080" w:type="dxa"/>
-          </w:tcPr>
-          <w:p>
-            <w:pPr>
-              <w:pStyle w:val="Textbody"/>
-              <w:rPr>
-                <w:rFonts w:ascii="Arial" w:hAnsi="Arial" w:cs="Arial"/>
-                <w:i w:val="0"/>
-                <w:sz w:val="18"/>
-                <w:szCs w:val="18"/>
-              </w:rPr>
-            </w:pPr>
-            <w:r>
-              <w:rPr>
-                <w:rFonts w:ascii="Arial" w:hAnsi="Arial" w:cs="Arial"/>
-                <w:i w:val="0"/>
-                <w:sz w:val="18"/>
-                <w:szCs w:val="18"/>
-              </w:rPr>
-              <w:t>P</w:t>
-            </w:r>
-            <w:r>
-              <w:rPr>
-                <w:rFonts w:ascii="Arial" w:hAnsi="Arial" w:cs="Arial"/>
-                <w:i w:val="0"/>
-                <w:sz w:val="18"/>
-                <w:szCs w:val="18"/>
-              </w:rPr>
-              <w:t>sicólogo</w:t>
-            </w:r>
-          </w:p>
-        </w:tc>
-        <w:tc>
-          <w:tcPr>
             <w:tcW w:w="5310" w:type="dxa"/>
           </w:tcPr>
           <w:p>
@@ -10518,16 +9519,7 @@
                 <w:sz w:val="18"/>
                 <w:szCs w:val="18"/>
               </w:rPr>
-              <w:t xml:space="preserve">A partir dos relatos sentimentais enviados pelos pacientes, será possível gerar um relatório com as </w:t>
-            </w:r>
-            <w:r>
-              <w:rPr>
-                <w:rFonts w:ascii="Arial" w:hAnsi="Arial" w:cs="Arial"/>
-                <w:i w:val="0"/>
-                <w:sz w:val="18"/>
-                <w:szCs w:val="18"/>
-              </w:rPr>
-              <w:t>chaves do relato.</w:t>
+              <w:t>A partir dos relatos sentimentais enviados pelos pacientes, será possível gerar um relatório com as chaves do relato.</w:t>
             </w:r>
           </w:p>
           <w:p>
@@ -10567,34 +9559,7 @@
                 <w:sz w:val="18"/>
                 <w:szCs w:val="18"/>
               </w:rPr>
-              <w:t xml:space="preserve"> </w:t>
-            </w:r>
-            <w:r>
-              <w:rPr>
-                <w:rFonts w:ascii="Arial" w:hAnsi="Arial" w:cs="Arial"/>
-                <w:i w:val="0"/>
-                <w:sz w:val="18"/>
-                <w:szCs w:val="18"/>
-              </w:rPr>
-              <w:t>período</w:t>
-            </w:r>
-            <w:r>
-              <w:rPr>
-                <w:rFonts w:ascii="Arial" w:hAnsi="Arial" w:cs="Arial"/>
-                <w:i w:val="0"/>
-                <w:sz w:val="18"/>
-                <w:szCs w:val="18"/>
-              </w:rPr>
-              <w:t>, paciente</w:t>
-            </w:r>
-            <w:r>
-              <w:rPr>
-                <w:rFonts w:ascii="Arial" w:hAnsi="Arial" w:cs="Arial"/>
-                <w:i w:val="0"/>
-                <w:sz w:val="18"/>
-                <w:szCs w:val="18"/>
-              </w:rPr>
-              <w:t xml:space="preserve"> e relatos do </w:t>
+              <w:t xml:space="preserve"> período, paciente e relatos do </w:t>
             </w:r>
             <w:r>
               <w:rPr>
@@ -10662,43 +9627,16 @@
                 <w:sz w:val="18"/>
                 <w:szCs w:val="18"/>
               </w:rPr>
-              <w:t>Serão</w:t>
-            </w:r>
-            <w:r>
-              <w:rPr>
-                <w:rFonts w:ascii="Arial" w:hAnsi="Arial" w:cs="Arial"/>
-                <w:i w:val="0"/>
-                <w:sz w:val="18"/>
-                <w:szCs w:val="18"/>
-              </w:rPr>
-              <w:t xml:space="preserve"> </w:t>
-            </w:r>
-            <w:r>
-              <w:rPr>
-                <w:rFonts w:ascii="Arial" w:hAnsi="Arial" w:cs="Arial"/>
-                <w:i w:val="0"/>
-                <w:sz w:val="18"/>
-                <w:szCs w:val="18"/>
-              </w:rPr>
-              <w:t>desc</w:t>
-            </w:r>
-            <w:r>
-              <w:rPr>
-                <w:rFonts w:ascii="Arial" w:hAnsi="Arial" w:cs="Arial"/>
-                <w:i w:val="0"/>
-                <w:sz w:val="18"/>
-                <w:szCs w:val="18"/>
-              </w:rPr>
-              <w:t>onsideradas</w:t>
-            </w:r>
-            <w:r>
-              <w:rPr>
-                <w:rFonts w:ascii="Arial" w:hAnsi="Arial" w:cs="Arial"/>
-                <w:i w:val="0"/>
-                <w:sz w:val="18"/>
-                <w:szCs w:val="18"/>
-              </w:rPr>
-              <w:t xml:space="preserve"> palavras conectivas (preposições, artigos </w:t>
+              <w:t>Serão desc</w:t>
+            </w:r>
+            <w:r>
+              <w:rPr>
+                <w:rFonts w:ascii="Arial" w:hAnsi="Arial" w:cs="Arial"/>
+                <w:i w:val="0"/>
+                <w:sz w:val="18"/>
+                <w:szCs w:val="18"/>
+              </w:rPr>
+              <w:t xml:space="preserve">onsideradas palavras conectivas (preposições, artigos </w:t>
             </w:r>
             <w:r>
               <w:rPr>
@@ -10716,22 +9654,13 @@
                 <w:sz w:val="18"/>
                 <w:szCs w:val="18"/>
               </w:rPr>
-              <w:t>)</w:t>
-            </w:r>
-            <w:r>
-              <w:rPr>
-                <w:rFonts w:ascii="Arial" w:hAnsi="Arial" w:cs="Arial"/>
-                <w:i w:val="0"/>
-                <w:sz w:val="18"/>
-                <w:szCs w:val="18"/>
-              </w:rPr>
-              <w:t>.</w:t>
+              <w:t>).</w:t>
             </w:r>
           </w:p>
         </w:tc>
         <w:tc>
           <w:tcPr>
-            <w:tcW w:w="270" w:type="dxa"/>
+            <w:tcW w:w="1659" w:type="dxa"/>
           </w:tcPr>
           <w:p>
             <w:pPr>
@@ -10753,44 +9682,8 @@
                 <w:sz w:val="18"/>
                 <w:szCs w:val="18"/>
               </w:rPr>
-              <w:t>X</w:t>
-            </w:r>
-          </w:p>
-        </w:tc>
-        <w:tc>
-          <w:tcPr>
-            <w:tcW w:w="270" w:type="dxa"/>
-          </w:tcPr>
-          <w:p>
-            <w:pPr>
-              <w:pStyle w:val="Textbody"/>
-              <w:jc w:val="center"/>
-              <w:rPr>
-                <w:rFonts w:ascii="Arial" w:hAnsi="Arial" w:cs="Arial"/>
-                <w:b/>
-                <w:i w:val="0"/>
-                <w:sz w:val="18"/>
-                <w:szCs w:val="18"/>
-              </w:rPr>
-            </w:pPr>
-          </w:p>
-        </w:tc>
-        <w:tc>
-          <w:tcPr>
-            <w:tcW w:w="270" w:type="dxa"/>
-          </w:tcPr>
-          <w:p>
-            <w:pPr>
-              <w:pStyle w:val="Textbody"/>
-              <w:jc w:val="center"/>
-              <w:rPr>
-                <w:rFonts w:ascii="Arial" w:hAnsi="Arial" w:cs="Arial"/>
-                <w:b/>
-                <w:i w:val="0"/>
-                <w:sz w:val="18"/>
-                <w:szCs w:val="18"/>
-              </w:rPr>
-            </w:pPr>
+              <w:t>E</w:t>
+            </w:r>
           </w:p>
         </w:tc>
       </w:tr>
@@ -10818,57 +9711,6 @@
         </w:tc>
         <w:tc>
           <w:tcPr>
-            <w:tcW w:w="1350" w:type="dxa"/>
-          </w:tcPr>
-          <w:p>
-            <w:pPr>
-              <w:pStyle w:val="Textbody"/>
-              <w:jc w:val="left"/>
-              <w:rPr>
-                <w:rFonts w:ascii="Arial" w:hAnsi="Arial" w:cs="Arial"/>
-                <w:i w:val="0"/>
-                <w:sz w:val="18"/>
-                <w:szCs w:val="18"/>
-              </w:rPr>
-            </w:pPr>
-            <w:r>
-              <w:rPr>
-                <w:rFonts w:ascii="Arial" w:hAnsi="Arial" w:cs="Arial"/>
-                <w:i w:val="0"/>
-                <w:sz w:val="18"/>
-                <w:szCs w:val="18"/>
-              </w:rPr>
-              <w:t>Relatório de variação de humor</w:t>
-            </w:r>
-          </w:p>
-        </w:tc>
-        <w:tc>
-          <w:tcPr>
-            <w:tcW w:w="1080" w:type="dxa"/>
-          </w:tcPr>
-          <w:p>
-            <w:pPr>
-              <w:pStyle w:val="Textbody"/>
-              <w:rPr>
-                <w:rFonts w:ascii="Arial" w:hAnsi="Arial" w:cs="Arial"/>
-                <w:i w:val="0"/>
-                <w:sz w:val="18"/>
-                <w:szCs w:val="18"/>
-              </w:rPr>
-            </w:pPr>
-            <w:r>
-              <w:rPr>
-                <w:rFonts w:ascii="Arial" w:hAnsi="Arial" w:cs="Arial"/>
-                <w:i w:val="0"/>
-                <w:sz w:val="18"/>
-                <w:szCs w:val="18"/>
-              </w:rPr>
-              <w:t>Psicólogo</w:t>
-            </w:r>
-          </w:p>
-        </w:tc>
-        <w:tc>
-          <w:tcPr>
             <w:tcW w:w="5310" w:type="dxa"/>
           </w:tcPr>
           <w:p>
@@ -10955,25 +9797,7 @@
                 <w:sz w:val="18"/>
                 <w:szCs w:val="18"/>
               </w:rPr>
-              <w:t xml:space="preserve"> </w:t>
-            </w:r>
-            <w:r>
-              <w:rPr>
-                <w:rFonts w:ascii="Arial" w:hAnsi="Arial" w:cs="Arial"/>
-                <w:i w:val="0"/>
-                <w:sz w:val="18"/>
-                <w:szCs w:val="18"/>
-              </w:rPr>
-              <w:t>período</w:t>
-            </w:r>
-            <w:r>
-              <w:rPr>
-                <w:rFonts w:ascii="Arial" w:hAnsi="Arial" w:cs="Arial"/>
-                <w:i w:val="0"/>
-                <w:sz w:val="18"/>
-                <w:szCs w:val="18"/>
-              </w:rPr>
-              <w:t xml:space="preserve">, paciente e relatos do </w:t>
+              <w:t xml:space="preserve"> período, paciente e relatos do </w:t>
             </w:r>
             <w:r>
               <w:rPr>
@@ -11008,7 +9832,7 @@
         </w:tc>
         <w:tc>
           <w:tcPr>
-            <w:tcW w:w="270" w:type="dxa"/>
+            <w:tcW w:w="1659" w:type="dxa"/>
           </w:tcPr>
           <w:p>
             <w:pPr>
@@ -11030,44 +9854,8 @@
                 <w:sz w:val="18"/>
                 <w:szCs w:val="18"/>
               </w:rPr>
-              <w:t>X</w:t>
-            </w:r>
-          </w:p>
-        </w:tc>
-        <w:tc>
-          <w:tcPr>
-            <w:tcW w:w="270" w:type="dxa"/>
-          </w:tcPr>
-          <w:p>
-            <w:pPr>
-              <w:pStyle w:val="Textbody"/>
-              <w:jc w:val="center"/>
-              <w:rPr>
-                <w:rFonts w:ascii="Arial" w:hAnsi="Arial" w:cs="Arial"/>
-                <w:b/>
-                <w:i w:val="0"/>
-                <w:sz w:val="18"/>
-                <w:szCs w:val="18"/>
-              </w:rPr>
-            </w:pPr>
-          </w:p>
-        </w:tc>
-        <w:tc>
-          <w:tcPr>
-            <w:tcW w:w="270" w:type="dxa"/>
-          </w:tcPr>
-          <w:p>
-            <w:pPr>
-              <w:pStyle w:val="Textbody"/>
-              <w:jc w:val="center"/>
-              <w:rPr>
-                <w:rFonts w:ascii="Arial" w:hAnsi="Arial" w:cs="Arial"/>
-                <w:b/>
-                <w:i w:val="0"/>
-                <w:sz w:val="18"/>
-                <w:szCs w:val="18"/>
-              </w:rPr>
-            </w:pPr>
+              <w:t>E</w:t>
+            </w:r>
           </w:p>
         </w:tc>
       </w:tr>
@@ -11095,57 +9883,6 @@
         </w:tc>
         <w:tc>
           <w:tcPr>
-            <w:tcW w:w="1350" w:type="dxa"/>
-          </w:tcPr>
-          <w:p>
-            <w:pPr>
-              <w:pStyle w:val="Textbody"/>
-              <w:jc w:val="left"/>
-              <w:rPr>
-                <w:rFonts w:ascii="Arial" w:hAnsi="Arial" w:cs="Arial"/>
-                <w:i w:val="0"/>
-                <w:sz w:val="18"/>
-                <w:szCs w:val="18"/>
-              </w:rPr>
-            </w:pPr>
-            <w:r>
-              <w:rPr>
-                <w:rFonts w:ascii="Arial" w:hAnsi="Arial" w:cs="Arial"/>
-                <w:i w:val="0"/>
-                <w:sz w:val="18"/>
-                <w:szCs w:val="18"/>
-              </w:rPr>
-              <w:t>Conversão de áudio para texto</w:t>
-            </w:r>
-          </w:p>
-        </w:tc>
-        <w:tc>
-          <w:tcPr>
-            <w:tcW w:w="1080" w:type="dxa"/>
-          </w:tcPr>
-          <w:p>
-            <w:pPr>
-              <w:pStyle w:val="Textbody"/>
-              <w:rPr>
-                <w:rFonts w:ascii="Arial" w:hAnsi="Arial" w:cs="Arial"/>
-                <w:i w:val="0"/>
-                <w:sz w:val="18"/>
-                <w:szCs w:val="18"/>
-              </w:rPr>
-            </w:pPr>
-            <w:r>
-              <w:rPr>
-                <w:rFonts w:ascii="Arial" w:hAnsi="Arial" w:cs="Arial"/>
-                <w:i w:val="0"/>
-                <w:sz w:val="18"/>
-                <w:szCs w:val="18"/>
-              </w:rPr>
-              <w:t>Sistema</w:t>
-            </w:r>
-          </w:p>
-        </w:tc>
-        <w:tc>
-          <w:tcPr>
             <w:tcW w:w="5310" w:type="dxa"/>
           </w:tcPr>
           <w:p>
@@ -11165,38 +9902,32 @@
                 <w:sz w:val="18"/>
                 <w:szCs w:val="18"/>
               </w:rPr>
-              <w:t>O sistema traduzir</w:t>
-            </w:r>
-            <w:r>
-              <w:rPr>
-                <w:rFonts w:ascii="Arial" w:hAnsi="Arial" w:cs="Arial"/>
-                <w:i w:val="0"/>
-                <w:sz w:val="18"/>
-                <w:szCs w:val="18"/>
-              </w:rPr>
-              <w:t>á</w:t>
-            </w:r>
-            <w:r>
-              <w:rPr>
-                <w:rFonts w:ascii="Arial" w:hAnsi="Arial" w:cs="Arial"/>
-                <w:i w:val="0"/>
-                <w:sz w:val="18"/>
-                <w:szCs w:val="18"/>
-              </w:rPr>
-              <w:t xml:space="preserve"> áudios para o formato textual</w:t>
-            </w:r>
-            <w:r>
-              <w:rPr>
-                <w:rFonts w:ascii="Arial" w:hAnsi="Arial" w:cs="Arial"/>
-                <w:i w:val="0"/>
-                <w:sz w:val="18"/>
-                <w:szCs w:val="18"/>
-              </w:rPr>
-              <w:t>, para que os relatórios</w:t>
-            </w:r>
-            <w:r>
-              <w:rPr>
-                <w:rFonts w:ascii="Arial" w:hAnsi="Arial" w:cs="Arial"/>
+              <w:t xml:space="preserve">O sistema traduzirá áudios para o formato textual, para que os relatórios </w:t>
+            </w:r>
+            <w:r>
+              <w:rPr>
+                <w:rFonts w:ascii="Arial" w:hAnsi="Arial" w:cs="Arial"/>
+                <w:b/>
+                <w:i w:val="0"/>
+                <w:sz w:val="18"/>
+                <w:szCs w:val="18"/>
+              </w:rPr>
+              <w:t>[RFS6</w:t>
+            </w:r>
+            <w:r>
+              <w:rPr>
+                <w:rFonts w:ascii="Arial" w:hAnsi="Arial" w:cs="Arial"/>
+                <w:b/>
+                <w:i w:val="0"/>
+                <w:sz w:val="18"/>
+                <w:szCs w:val="18"/>
+              </w:rPr>
+              <w:t>]</w:t>
+            </w:r>
+            <w:r>
+              <w:rPr>
+                <w:rFonts w:ascii="Arial" w:hAnsi="Arial" w:cs="Arial"/>
+                <w:b/>
                 <w:i w:val="0"/>
                 <w:sz w:val="18"/>
                 <w:szCs w:val="18"/>
@@ -11206,61 +9937,21 @@
             <w:r>
               <w:rPr>
                 <w:rFonts w:ascii="Arial" w:hAnsi="Arial" w:cs="Arial"/>
+                <w:i w:val="0"/>
+                <w:sz w:val="18"/>
+                <w:szCs w:val="18"/>
+              </w:rPr>
+              <w:t>e</w:t>
+            </w:r>
+            <w:r>
+              <w:rPr>
+                <w:rFonts w:ascii="Arial" w:hAnsi="Arial" w:cs="Arial"/>
                 <w:b/>
                 <w:i w:val="0"/>
                 <w:sz w:val="18"/>
                 <w:szCs w:val="18"/>
               </w:rPr>
-              <w:t>[RFS6</w:t>
-            </w:r>
-            <w:r>
-              <w:rPr>
-                <w:rFonts w:ascii="Arial" w:hAnsi="Arial" w:cs="Arial"/>
-                <w:b/>
-                <w:i w:val="0"/>
-                <w:sz w:val="18"/>
-                <w:szCs w:val="18"/>
-              </w:rPr>
-              <w:t>]</w:t>
-            </w:r>
-            <w:r>
-              <w:rPr>
-                <w:rFonts w:ascii="Arial" w:hAnsi="Arial" w:cs="Arial"/>
-                <w:b/>
-                <w:i w:val="0"/>
-                <w:sz w:val="18"/>
-                <w:szCs w:val="18"/>
-              </w:rPr>
-              <w:t xml:space="preserve"> </w:t>
-            </w:r>
-            <w:r>
-              <w:rPr>
-                <w:rFonts w:ascii="Arial" w:hAnsi="Arial" w:cs="Arial"/>
-                <w:i w:val="0"/>
-                <w:sz w:val="18"/>
-                <w:szCs w:val="18"/>
-              </w:rPr>
-              <w:t>e</w:t>
-            </w:r>
-            <w:r>
-              <w:rPr>
-                <w:rFonts w:ascii="Arial" w:hAnsi="Arial" w:cs="Arial"/>
-                <w:b/>
-                <w:i w:val="0"/>
-                <w:sz w:val="18"/>
-                <w:szCs w:val="18"/>
-              </w:rPr>
-              <w:t xml:space="preserve"> [RFS7</w:t>
-            </w:r>
-            <w:r>
-              <w:rPr>
-                <w:rFonts w:ascii="Arial" w:hAnsi="Arial" w:cs="Arial"/>
-                <w:b/>
-                <w:i w:val="0"/>
-                <w:sz w:val="18"/>
-                <w:szCs w:val="18"/>
-              </w:rPr>
-              <w:t xml:space="preserve">] </w:t>
+              <w:t xml:space="preserve"> [RFS7] </w:t>
             </w:r>
             <w:r>
               <w:rPr>
@@ -11309,16 +10000,7 @@
                 <w:sz w:val="18"/>
                 <w:szCs w:val="18"/>
               </w:rPr>
-              <w:t xml:space="preserve"> </w:t>
-            </w:r>
-            <w:r>
-              <w:rPr>
-                <w:rFonts w:ascii="Arial" w:hAnsi="Arial" w:cs="Arial"/>
-                <w:i w:val="0"/>
-                <w:sz w:val="18"/>
-                <w:szCs w:val="18"/>
-              </w:rPr>
-              <w:t xml:space="preserve">áudio enviado pelo paciente no </w:t>
+              <w:t xml:space="preserve"> áudio enviado pelo paciente no </w:t>
             </w:r>
             <w:r>
               <w:rPr>
@@ -11354,7 +10036,7 @@
         </w:tc>
         <w:tc>
           <w:tcPr>
-            <w:tcW w:w="270" w:type="dxa"/>
+            <w:tcW w:w="1659" w:type="dxa"/>
           </w:tcPr>
           <w:p>
             <w:pPr>
@@ -11376,44 +10058,8 @@
                 <w:sz w:val="18"/>
                 <w:szCs w:val="18"/>
               </w:rPr>
-              <w:t>X</w:t>
-            </w:r>
-          </w:p>
-        </w:tc>
-        <w:tc>
-          <w:tcPr>
-            <w:tcW w:w="270" w:type="dxa"/>
-          </w:tcPr>
-          <w:p>
-            <w:pPr>
-              <w:pStyle w:val="Textbody"/>
-              <w:jc w:val="center"/>
-              <w:rPr>
-                <w:rFonts w:ascii="Arial" w:hAnsi="Arial" w:cs="Arial"/>
-                <w:b/>
-                <w:i w:val="0"/>
-                <w:sz w:val="18"/>
-                <w:szCs w:val="18"/>
-              </w:rPr>
-            </w:pPr>
-          </w:p>
-        </w:tc>
-        <w:tc>
-          <w:tcPr>
-            <w:tcW w:w="270" w:type="dxa"/>
-          </w:tcPr>
-          <w:p>
-            <w:pPr>
-              <w:pStyle w:val="Textbody"/>
-              <w:jc w:val="center"/>
-              <w:rPr>
-                <w:rFonts w:ascii="Arial" w:hAnsi="Arial" w:cs="Arial"/>
-                <w:b/>
-                <w:i w:val="0"/>
-                <w:sz w:val="18"/>
-                <w:szCs w:val="18"/>
-              </w:rPr>
-            </w:pPr>
+              <w:t>E</w:t>
+            </w:r>
           </w:p>
         </w:tc>
       </w:tr>
@@ -11441,57 +10087,6 @@
         </w:tc>
         <w:tc>
           <w:tcPr>
-            <w:tcW w:w="1350" w:type="dxa"/>
-          </w:tcPr>
-          <w:p>
-            <w:pPr>
-              <w:pStyle w:val="Textbody"/>
-              <w:jc w:val="left"/>
-              <w:rPr>
-                <w:rFonts w:ascii="Arial" w:hAnsi="Arial" w:cs="Arial"/>
-                <w:i w:val="0"/>
-                <w:sz w:val="18"/>
-                <w:szCs w:val="18"/>
-              </w:rPr>
-            </w:pPr>
-            <w:r>
-              <w:rPr>
-                <w:rFonts w:ascii="Arial" w:hAnsi="Arial" w:cs="Arial"/>
-                <w:i w:val="0"/>
-                <w:sz w:val="18"/>
-                <w:szCs w:val="18"/>
-              </w:rPr>
-              <w:t>Notificações e Alertas</w:t>
-            </w:r>
-          </w:p>
-        </w:tc>
-        <w:tc>
-          <w:tcPr>
-            <w:tcW w:w="1080" w:type="dxa"/>
-          </w:tcPr>
-          <w:p>
-            <w:pPr>
-              <w:pStyle w:val="Textbody"/>
-              <w:rPr>
-                <w:rFonts w:ascii="Arial" w:hAnsi="Arial" w:cs="Arial"/>
-                <w:i w:val="0"/>
-                <w:sz w:val="18"/>
-                <w:szCs w:val="18"/>
-              </w:rPr>
-            </w:pPr>
-            <w:r>
-              <w:rPr>
-                <w:rFonts w:ascii="Arial" w:hAnsi="Arial" w:cs="Arial"/>
-                <w:i w:val="0"/>
-                <w:sz w:val="18"/>
-                <w:szCs w:val="18"/>
-              </w:rPr>
-              <w:t>Sistema</w:t>
-            </w:r>
-          </w:p>
-        </w:tc>
-        <w:tc>
-          <w:tcPr>
             <w:tcW w:w="5310" w:type="dxa"/>
           </w:tcPr>
           <w:p>
@@ -11551,59 +10146,13 @@
                 <w:sz w:val="18"/>
                 <w:szCs w:val="18"/>
               </w:rPr>
-              <w:t xml:space="preserve">Exemplos de palavras de alerta são: suicídio, morte, assassinato, e outras que indiquem que o paciente pode estar </w:t>
-            </w:r>
-            <w:r>
-              <w:rPr>
-                <w:rFonts w:ascii="Arial" w:hAnsi="Arial" w:cs="Arial"/>
-                <w:i w:val="0"/>
-                <w:sz w:val="18"/>
-                <w:szCs w:val="18"/>
-              </w:rPr>
-              <w:lastRenderedPageBreak/>
-              <w:t xml:space="preserve">em uma crise </w:t>
-            </w:r>
-            <w:r>
-              <w:rPr>
-                <w:rFonts w:ascii="Arial" w:hAnsi="Arial" w:cs="Arial"/>
-                <w:i w:val="0"/>
-                <w:sz w:val="18"/>
-                <w:szCs w:val="18"/>
-              </w:rPr>
-              <w:t>extremamente</w:t>
-            </w:r>
-            <w:r>
-              <w:rPr>
-                <w:rFonts w:ascii="Arial" w:hAnsi="Arial" w:cs="Arial"/>
-                <w:i w:val="0"/>
-                <w:sz w:val="18"/>
-                <w:szCs w:val="18"/>
-              </w:rPr>
-              <w:t xml:space="preserve"> perigosa para </w:t>
-            </w:r>
-            <w:r>
-              <w:rPr>
-                <w:rFonts w:ascii="Arial" w:hAnsi="Arial" w:cs="Arial"/>
-                <w:i w:val="0"/>
-                <w:sz w:val="18"/>
-                <w:szCs w:val="18"/>
-              </w:rPr>
-              <w:t xml:space="preserve">sua própria </w:t>
-            </w:r>
-            <w:r>
-              <w:rPr>
-                <w:rFonts w:ascii="Arial" w:hAnsi="Arial" w:cs="Arial"/>
-                <w:i w:val="0"/>
-                <w:sz w:val="18"/>
-                <w:szCs w:val="18"/>
-              </w:rPr>
-              <w:t>saúde, ou de outros.</w:t>
+              <w:t>Exemplos de palavras de alerta são: suicídio, morte, assassinato, e outras que indiquem que o paciente pode estar em uma crise extremamente perigosa para sua própria saúde, ou de outros.</w:t>
             </w:r>
           </w:p>
         </w:tc>
         <w:tc>
           <w:tcPr>
-            <w:tcW w:w="270" w:type="dxa"/>
+            <w:tcW w:w="1659" w:type="dxa"/>
           </w:tcPr>
           <w:p>
             <w:pPr>
@@ -11617,16 +10166,7 @@
                 <w:szCs w:val="18"/>
               </w:rPr>
             </w:pPr>
-          </w:p>
-        </w:tc>
-        <w:tc>
-          <w:tcPr>
-            <w:tcW w:w="270" w:type="dxa"/>
-          </w:tcPr>
-          <w:p>
-            <w:pPr>
-              <w:pStyle w:val="Textbody"/>
-              <w:jc w:val="center"/>
+            <w:r>
               <w:rPr>
                 <w:rFonts w:ascii="Arial" w:hAnsi="Arial" w:cs="Arial"/>
                 <w:b/>
@@ -11634,34 +10174,7 @@
                 <w:sz w:val="18"/>
                 <w:szCs w:val="18"/>
               </w:rPr>
-            </w:pPr>
-          </w:p>
-        </w:tc>
-        <w:tc>
-          <w:tcPr>
-            <w:tcW w:w="270" w:type="dxa"/>
-          </w:tcPr>
-          <w:p>
-            <w:pPr>
-              <w:pStyle w:val="Textbody"/>
-              <w:jc w:val="center"/>
-              <w:rPr>
-                <w:rFonts w:ascii="Arial" w:hAnsi="Arial" w:cs="Arial"/>
-                <w:b/>
-                <w:i w:val="0"/>
-                <w:sz w:val="18"/>
-                <w:szCs w:val="18"/>
-              </w:rPr>
-            </w:pPr>
-            <w:r>
-              <w:rPr>
-                <w:rFonts w:ascii="Arial" w:hAnsi="Arial" w:cs="Arial"/>
-                <w:b/>
-                <w:i w:val="0"/>
-                <w:sz w:val="18"/>
-                <w:szCs w:val="18"/>
-              </w:rPr>
-              <w:t>X</w:t>
+              <w:t>D</w:t>
             </w:r>
           </w:p>
         </w:tc>
@@ -11676,14 +10189,15 @@
           <w:sz w:val="22"/>
         </w:rPr>
       </w:pPr>
-      <w:bookmarkStart w:id="21" w:name="__RefHeading___Toc175024561"/>
-      <w:bookmarkEnd w:id="21"/>
+      <w:bookmarkStart w:id="20" w:name="__RefHeading___Toc175024561"/>
+      <w:bookmarkEnd w:id="20"/>
       <w:r>
         <w:rPr>
           <w:rFonts w:ascii="Arial" w:hAnsi="Arial" w:cs="Arial"/>
           <w:i w:val="0"/>
           <w:sz w:val="22"/>
         </w:rPr>
+        <w:lastRenderedPageBreak/>
         <w:br/>
       </w:r>
     </w:p>
@@ -11727,17 +10241,19 @@
           <w:numId w:val="2"/>
         </w:numPr>
       </w:pPr>
-      <w:bookmarkStart w:id="22" w:name="_Toc44103840"/>
+      <w:bookmarkStart w:id="21" w:name="_Toc44103840"/>
       <w:r>
         <w:t xml:space="preserve">Modelo Conceitual </w:t>
       </w:r>
-      <w:r>
-        <w:t xml:space="preserve"> e Modelo Lógico </w:t>
+      <w:bookmarkStart w:id="22" w:name="_GoBack"/>
+      <w:bookmarkEnd w:id="22"/>
+      <w:r>
+        <w:t xml:space="preserve">e Modelo Lógico </w:t>
       </w:r>
       <w:r>
         <w:t>do Banco de Dados</w:t>
       </w:r>
-      <w:bookmarkEnd w:id="22"/>
+      <w:bookmarkEnd w:id="21"/>
     </w:p>
     <w:p>
       <w:pPr>
@@ -11789,8 +10305,18 @@
           <w:i w:val="0"/>
           <w:sz w:val="22"/>
         </w:rPr>
-        <w:t>o WhatsHappy</w:t>
-      </w:r>
+        <w:t xml:space="preserve">o </w:t>
+      </w:r>
+      <w:proofErr w:type="spellStart"/>
+      <w:r>
+        <w:rPr>
+          <w:rFonts w:ascii="Arial" w:hAnsi="Arial" w:cs="Arial"/>
+          <w:i w:val="0"/>
+          <w:sz w:val="22"/>
+        </w:rPr>
+        <w:t>WhatsHappy</w:t>
+      </w:r>
+      <w:proofErr w:type="spellEnd"/>
       <w:r>
         <w:rPr>
           <w:rFonts w:ascii="Arial" w:hAnsi="Arial" w:cs="Arial"/>
@@ -12508,8 +11034,31 @@
           <w:szCs w:val="20"/>
           <w:lang w:bidi="ar-SA"/>
         </w:rPr>
-        <w:t xml:space="preserve">Em relação à chave “idUsuario”, esta será gerada pelo módulo de autenticação </w:t>
-      </w:r>
+        <w:t>Em relação à chave “</w:t>
+      </w:r>
+      <w:proofErr w:type="spellStart"/>
+      <w:r>
+        <w:rPr>
+          <w:rFonts w:ascii="Arial" w:eastAsia="Times New Roman" w:hAnsi="Arial" w:cs="Arial"/>
+          <w:iCs/>
+          <w:sz w:val="22"/>
+          <w:szCs w:val="20"/>
+          <w:lang w:bidi="ar-SA"/>
+        </w:rPr>
+        <w:t>idUsuario</w:t>
+      </w:r>
+      <w:proofErr w:type="spellEnd"/>
+      <w:r>
+        <w:rPr>
+          <w:rFonts w:ascii="Arial" w:eastAsia="Times New Roman" w:hAnsi="Arial" w:cs="Arial"/>
+          <w:iCs/>
+          <w:sz w:val="22"/>
+          <w:szCs w:val="20"/>
+          <w:lang w:bidi="ar-SA"/>
+        </w:rPr>
+        <w:t xml:space="preserve">”, esta será gerada pelo módulo de autenticação </w:t>
+      </w:r>
+      <w:proofErr w:type="spellStart"/>
       <w:r>
         <w:rPr>
           <w:rFonts w:ascii="Arial" w:eastAsia="Times New Roman" w:hAnsi="Arial" w:cs="Arial"/>
@@ -12521,6 +11070,7 @@
         </w:rPr>
         <w:t>FireAuth</w:t>
       </w:r>
+      <w:proofErr w:type="spellEnd"/>
       <w:r>
         <w:rPr>
           <w:rFonts w:ascii="Arial" w:eastAsia="Times New Roman" w:hAnsi="Arial" w:cs="Arial"/>
@@ -12531,6 +11081,7 @@
         </w:rPr>
         <w:t xml:space="preserve">, fornecido pelo </w:t>
       </w:r>
+      <w:proofErr w:type="spellStart"/>
       <w:r>
         <w:rPr>
           <w:rFonts w:ascii="Arial" w:eastAsia="Times New Roman" w:hAnsi="Arial" w:cs="Arial"/>
@@ -12542,6 +11093,7 @@
         </w:rPr>
         <w:t>Firebase</w:t>
       </w:r>
+      <w:proofErr w:type="spellEnd"/>
       <w:r>
         <w:rPr>
           <w:rFonts w:ascii="Arial" w:eastAsia="Times New Roman" w:hAnsi="Arial" w:cs="Arial"/>
@@ -12740,8 +11292,9 @@
           <w:szCs w:val="20"/>
           <w:lang w:bidi="ar-SA"/>
         </w:rPr>
-        <w:t xml:space="preserve">O sistema WhatsHappy </w:t>
-      </w:r>
+        <w:t xml:space="preserve">O sistema </w:t>
+      </w:r>
+      <w:proofErr w:type="spellStart"/>
       <w:r>
         <w:rPr>
           <w:rFonts w:ascii="Arial" w:eastAsia="Times New Roman" w:hAnsi="Arial" w:cs="Arial"/>
@@ -12750,8 +11303,30 @@
           <w:szCs w:val="20"/>
           <w:lang w:bidi="ar-SA"/>
         </w:rPr>
+        <w:t>WhatsHappy</w:t>
+      </w:r>
+      <w:proofErr w:type="spellEnd"/>
+      <w:r>
+        <w:rPr>
+          <w:rFonts w:ascii="Arial" w:eastAsia="Times New Roman" w:hAnsi="Arial" w:cs="Arial"/>
+          <w:iCs/>
+          <w:sz w:val="22"/>
+          <w:szCs w:val="20"/>
+          <w:lang w:bidi="ar-SA"/>
+        </w:rPr>
+        <w:t xml:space="preserve"> </w:t>
+      </w:r>
+      <w:r>
+        <w:rPr>
+          <w:rFonts w:ascii="Arial" w:eastAsia="Times New Roman" w:hAnsi="Arial" w:cs="Arial"/>
+          <w:iCs/>
+          <w:sz w:val="22"/>
+          <w:szCs w:val="20"/>
+          <w:lang w:bidi="ar-SA"/>
+        </w:rPr>
         <w:t xml:space="preserve">terá sua parte </w:t>
       </w:r>
+      <w:proofErr w:type="spellStart"/>
       <w:r>
         <w:rPr>
           <w:rFonts w:ascii="Arial" w:eastAsia="Times New Roman" w:hAnsi="Arial" w:cs="Arial"/>
@@ -12763,6 +11338,7 @@
         </w:rPr>
         <w:t>frontend</w:t>
       </w:r>
+      <w:proofErr w:type="spellEnd"/>
       <w:r>
         <w:rPr>
           <w:rFonts w:ascii="Arial" w:eastAsia="Times New Roman" w:hAnsi="Arial" w:cs="Arial"/>
@@ -12823,6 +11399,7 @@
         </w:rPr>
         <w:t xml:space="preserve">utilizará diversos módulos do serviço </w:t>
       </w:r>
+      <w:proofErr w:type="spellStart"/>
       <w:r>
         <w:rPr>
           <w:rFonts w:ascii="Arial" w:eastAsia="Times New Roman" w:hAnsi="Arial" w:cs="Arial"/>
@@ -12834,6 +11411,7 @@
         </w:rPr>
         <w:t>Firebase</w:t>
       </w:r>
+      <w:proofErr w:type="spellEnd"/>
       <w:r>
         <w:rPr>
           <w:rFonts w:ascii="Arial" w:eastAsia="Times New Roman" w:hAnsi="Arial" w:cs="Arial"/>
@@ -12863,8 +11441,21 @@
           <w:szCs w:val="20"/>
           <w:lang w:bidi="ar-SA"/>
         </w:rPr>
-        <w:t xml:space="preserve"> backend</w:t>
-      </w:r>
+        <w:t xml:space="preserve"> </w:t>
+      </w:r>
+      <w:proofErr w:type="spellStart"/>
+      <w:r>
+        <w:rPr>
+          <w:rFonts w:ascii="Arial" w:eastAsia="Times New Roman" w:hAnsi="Arial" w:cs="Arial"/>
+          <w:i/>
+          <w:iCs/>
+          <w:sz w:val="22"/>
+          <w:szCs w:val="20"/>
+          <w:lang w:bidi="ar-SA"/>
+        </w:rPr>
+        <w:t>backend</w:t>
+      </w:r>
+      <w:proofErr w:type="spellEnd"/>
       <w:r>
         <w:rPr>
           <w:rFonts w:ascii="Arial" w:eastAsia="Times New Roman" w:hAnsi="Arial" w:cs="Arial"/>
@@ -13203,8 +11794,9 @@
           <w:szCs w:val="20"/>
           <w:lang w:bidi="ar-SA"/>
         </w:rPr>
-        <w:t>em um servidor alocado na nuvem, utilizando o módulo de hosting do Firebase.</w:t>
-      </w:r>
+        <w:t xml:space="preserve">em um servidor alocado na nuvem, utilizando o módulo de </w:t>
+      </w:r>
+      <w:proofErr w:type="spellStart"/>
       <w:r>
         <w:rPr>
           <w:rFonts w:ascii="Arial" w:eastAsia="Times New Roman" w:hAnsi="Arial" w:cs="Arial"/>
@@ -13213,7 +11805,72 @@
           <w:szCs w:val="20"/>
           <w:lang w:bidi="ar-SA"/>
         </w:rPr>
-        <w:t xml:space="preserve"> Entrando em mais detalhes, os módulos do firebase que serão utilizados são:</w:t>
+        <w:t>hosting</w:t>
+      </w:r>
+      <w:proofErr w:type="spellEnd"/>
+      <w:r>
+        <w:rPr>
+          <w:rFonts w:ascii="Arial" w:eastAsia="Times New Roman" w:hAnsi="Arial" w:cs="Arial"/>
+          <w:iCs/>
+          <w:sz w:val="22"/>
+          <w:szCs w:val="20"/>
+          <w:lang w:bidi="ar-SA"/>
+        </w:rPr>
+        <w:t xml:space="preserve"> do </w:t>
+      </w:r>
+      <w:proofErr w:type="spellStart"/>
+      <w:r>
+        <w:rPr>
+          <w:rFonts w:ascii="Arial" w:eastAsia="Times New Roman" w:hAnsi="Arial" w:cs="Arial"/>
+          <w:iCs/>
+          <w:sz w:val="22"/>
+          <w:szCs w:val="20"/>
+          <w:lang w:bidi="ar-SA"/>
+        </w:rPr>
+        <w:t>Firebase</w:t>
+      </w:r>
+      <w:proofErr w:type="spellEnd"/>
+      <w:r>
+        <w:rPr>
+          <w:rFonts w:ascii="Arial" w:eastAsia="Times New Roman" w:hAnsi="Arial" w:cs="Arial"/>
+          <w:iCs/>
+          <w:sz w:val="22"/>
+          <w:szCs w:val="20"/>
+          <w:lang w:bidi="ar-SA"/>
+        </w:rPr>
+        <w:t>.</w:t>
+      </w:r>
+      <w:r>
+        <w:rPr>
+          <w:rFonts w:ascii="Arial" w:eastAsia="Times New Roman" w:hAnsi="Arial" w:cs="Arial"/>
+          <w:iCs/>
+          <w:sz w:val="22"/>
+          <w:szCs w:val="20"/>
+          <w:lang w:bidi="ar-SA"/>
+        </w:rPr>
+        <w:t xml:space="preserve"> Entrando em mais detalhes, os módulos do </w:t>
+      </w:r>
+      <w:proofErr w:type="spellStart"/>
+      <w:r>
+        <w:rPr>
+          <w:rFonts w:ascii="Arial" w:eastAsia="Times New Roman" w:hAnsi="Arial" w:cs="Arial"/>
+          <w:iCs/>
+          <w:sz w:val="22"/>
+          <w:szCs w:val="20"/>
+          <w:lang w:bidi="ar-SA"/>
+        </w:rPr>
+        <w:t>firebase</w:t>
+      </w:r>
+      <w:proofErr w:type="spellEnd"/>
+      <w:r>
+        <w:rPr>
+          <w:rFonts w:ascii="Arial" w:eastAsia="Times New Roman" w:hAnsi="Arial" w:cs="Arial"/>
+          <w:iCs/>
+          <w:sz w:val="22"/>
+          <w:szCs w:val="20"/>
+          <w:lang w:bidi="ar-SA"/>
+        </w:rPr>
+        <w:t xml:space="preserve"> que serão utilizados são:</w:t>
       </w:r>
     </w:p>
     <w:p>
@@ -13250,6 +11907,7 @@
           <w:lang w:bidi="ar-SA"/>
         </w:rPr>
       </w:pPr>
+      <w:proofErr w:type="spellStart"/>
       <w:r>
         <w:rPr>
           <w:rFonts w:ascii="Arial" w:eastAsia="Times New Roman" w:hAnsi="Arial" w:cs="Arial"/>
@@ -13259,8 +11917,9 @@
           <w:lang w:bidi="ar-SA"/>
         </w:rPr>
         <w:lastRenderedPageBreak/>
-        <w:t xml:space="preserve">Firebase Hosting: um servidor que permite a hospedagem de scripts, sites, e projetos </w:t>
-      </w:r>
+        <w:t>Firebase</w:t>
+      </w:r>
+      <w:proofErr w:type="spellEnd"/>
       <w:r>
         <w:rPr>
           <w:rFonts w:ascii="Arial" w:eastAsia="Times New Roman" w:hAnsi="Arial" w:cs="Arial"/>
@@ -13269,7 +11928,61 @@
           <w:szCs w:val="20"/>
           <w:lang w:bidi="ar-SA"/>
         </w:rPr>
-        <w:t>através de um CDN Global, que é escalável. Como dito, será onde o app estará hospedado.</w:t>
+        <w:t xml:space="preserve"> </w:t>
+      </w:r>
+      <w:proofErr w:type="spellStart"/>
+      <w:r>
+        <w:rPr>
+          <w:rFonts w:ascii="Arial" w:eastAsia="Times New Roman" w:hAnsi="Arial" w:cs="Arial"/>
+          <w:iCs/>
+          <w:sz w:val="22"/>
+          <w:szCs w:val="20"/>
+          <w:lang w:bidi="ar-SA"/>
+        </w:rPr>
+        <w:t>Hosting</w:t>
+      </w:r>
+      <w:proofErr w:type="spellEnd"/>
+      <w:r>
+        <w:rPr>
+          <w:rFonts w:ascii="Arial" w:eastAsia="Times New Roman" w:hAnsi="Arial" w:cs="Arial"/>
+          <w:iCs/>
+          <w:sz w:val="22"/>
+          <w:szCs w:val="20"/>
+          <w:lang w:bidi="ar-SA"/>
+        </w:rPr>
+        <w:t xml:space="preserve">: um servidor que permite a hospedagem de scripts, sites, e projetos </w:t>
+      </w:r>
+      <w:r>
+        <w:rPr>
+          <w:rFonts w:ascii="Arial" w:eastAsia="Times New Roman" w:hAnsi="Arial" w:cs="Arial"/>
+          <w:iCs/>
+          <w:sz w:val="22"/>
+          <w:szCs w:val="20"/>
+          <w:lang w:bidi="ar-SA"/>
+        </w:rPr>
+        <w:t xml:space="preserve">através de um CDN Global, que é escalável. Como dito, será onde o </w:t>
+      </w:r>
+      <w:proofErr w:type="spellStart"/>
+      <w:r>
+        <w:rPr>
+          <w:rFonts w:ascii="Arial" w:eastAsia="Times New Roman" w:hAnsi="Arial" w:cs="Arial"/>
+          <w:iCs/>
+          <w:sz w:val="22"/>
+          <w:szCs w:val="20"/>
+          <w:lang w:bidi="ar-SA"/>
+        </w:rPr>
+        <w:t>app</w:t>
+      </w:r>
+      <w:proofErr w:type="spellEnd"/>
+      <w:r>
+        <w:rPr>
+          <w:rFonts w:ascii="Arial" w:eastAsia="Times New Roman" w:hAnsi="Arial" w:cs="Arial"/>
+          <w:iCs/>
+          <w:sz w:val="22"/>
+          <w:szCs w:val="20"/>
+          <w:lang w:bidi="ar-SA"/>
+        </w:rPr>
+        <w:t xml:space="preserve"> estará hospedado.</w:t>
       </w:r>
     </w:p>
     <w:p>
@@ -13291,6 +12004,7 @@
           <w:lang w:bidi="ar-SA"/>
         </w:rPr>
       </w:pPr>
+      <w:proofErr w:type="spellStart"/>
       <w:r>
         <w:rPr>
           <w:rFonts w:ascii="Arial" w:eastAsia="Times New Roman" w:hAnsi="Arial" w:cs="Arial"/>
@@ -13299,8 +12013,9 @@
           <w:szCs w:val="20"/>
           <w:lang w:bidi="ar-SA"/>
         </w:rPr>
-        <w:t>FireAuth: um módulo de autenticação do firebase, para lidar com criação de contas, usuários e permissões.</w:t>
-      </w:r>
+        <w:t>FireAuth</w:t>
+      </w:r>
+      <w:proofErr w:type="spellEnd"/>
       <w:r>
         <w:rPr>
           <w:rFonts w:ascii="Arial" w:eastAsia="Times New Roman" w:hAnsi="Arial" w:cs="Arial"/>
@@ -13309,8 +12024,41 @@
           <w:szCs w:val="20"/>
           <w:lang w:bidi="ar-SA"/>
         </w:rPr>
+        <w:t xml:space="preserve">: um módulo de autenticação do </w:t>
+      </w:r>
+      <w:proofErr w:type="spellStart"/>
+      <w:r>
+        <w:rPr>
+          <w:rFonts w:ascii="Arial" w:eastAsia="Times New Roman" w:hAnsi="Arial" w:cs="Arial"/>
+          <w:iCs/>
+          <w:sz w:val="22"/>
+          <w:szCs w:val="20"/>
+          <w:lang w:bidi="ar-SA"/>
+        </w:rPr>
+        <w:t>firebase</w:t>
+      </w:r>
+      <w:proofErr w:type="spellEnd"/>
+      <w:r>
+        <w:rPr>
+          <w:rFonts w:ascii="Arial" w:eastAsia="Times New Roman" w:hAnsi="Arial" w:cs="Arial"/>
+          <w:iCs/>
+          <w:sz w:val="22"/>
+          <w:szCs w:val="20"/>
+          <w:lang w:bidi="ar-SA"/>
+        </w:rPr>
+        <w:t>, para lidar com criação de contas, usuários e permissões.</w:t>
+      </w:r>
+      <w:r>
+        <w:rPr>
+          <w:rFonts w:ascii="Arial" w:eastAsia="Times New Roman" w:hAnsi="Arial" w:cs="Arial"/>
+          <w:iCs/>
+          <w:sz w:val="22"/>
+          <w:szCs w:val="20"/>
+          <w:lang w:bidi="ar-SA"/>
+        </w:rPr>
         <w:t xml:space="preserve"> Será utilizado para gerenciar a criação dos usuários tanto de paciente quanto de psicólogo, e impedir que dados sensíveis sejam acessados por usuários não </w:t>
       </w:r>
+      <w:proofErr w:type="spellStart"/>
       <w:r>
         <w:rPr>
           <w:rFonts w:ascii="Arial" w:eastAsia="Times New Roman" w:hAnsi="Arial" w:cs="Arial"/>
@@ -13322,6 +12070,7 @@
         </w:rPr>
         <w:t>logados</w:t>
       </w:r>
+      <w:proofErr w:type="spellEnd"/>
       <w:r>
         <w:rPr>
           <w:rFonts w:ascii="Arial" w:eastAsia="Times New Roman" w:hAnsi="Arial" w:cs="Arial"/>
@@ -13352,6 +12101,7 @@
           <w:lang w:bidi="ar-SA"/>
         </w:rPr>
       </w:pPr>
+      <w:proofErr w:type="spellStart"/>
       <w:r>
         <w:rPr>
           <w:rFonts w:ascii="Arial" w:eastAsia="Times New Roman" w:hAnsi="Arial" w:cs="Arial"/>
@@ -13360,7 +12110,40 @@
           <w:szCs w:val="20"/>
           <w:lang w:bidi="ar-SA"/>
         </w:rPr>
-        <w:t>Firestore: um módulo de banco de dados noSQL, para salvar/consultar</w:t>
+        <w:t>Firestore</w:t>
+      </w:r>
+      <w:proofErr w:type="spellEnd"/>
+      <w:r>
+        <w:rPr>
+          <w:rFonts w:ascii="Arial" w:eastAsia="Times New Roman" w:hAnsi="Arial" w:cs="Arial"/>
+          <w:iCs/>
+          <w:sz w:val="22"/>
+          <w:szCs w:val="20"/>
+          <w:lang w:bidi="ar-SA"/>
+        </w:rPr>
+        <w:t xml:space="preserve">: um módulo de banco de dados </w:t>
+      </w:r>
+      <w:proofErr w:type="spellStart"/>
+      <w:r>
+        <w:rPr>
+          <w:rFonts w:ascii="Arial" w:eastAsia="Times New Roman" w:hAnsi="Arial" w:cs="Arial"/>
+          <w:iCs/>
+          <w:sz w:val="22"/>
+          <w:szCs w:val="20"/>
+          <w:lang w:bidi="ar-SA"/>
+        </w:rPr>
+        <w:t>noSQL</w:t>
+      </w:r>
+      <w:proofErr w:type="spellEnd"/>
+      <w:r>
+        <w:rPr>
+          <w:rFonts w:ascii="Arial" w:eastAsia="Times New Roman" w:hAnsi="Arial" w:cs="Arial"/>
+          <w:iCs/>
+          <w:sz w:val="22"/>
+          <w:szCs w:val="20"/>
+          <w:lang w:bidi="ar-SA"/>
+        </w:rPr>
+        <w:t>, para salvar/consultar</w:t>
       </w:r>
       <w:r>
         <w:rPr>
@@ -13392,6 +12175,7 @@
           <w:lang w:bidi="ar-SA"/>
         </w:rPr>
       </w:pPr>
+      <w:proofErr w:type="spellStart"/>
       <w:r>
         <w:rPr>
           <w:rFonts w:ascii="Arial" w:eastAsia="Times New Roman" w:hAnsi="Arial" w:cs="Arial"/>
@@ -13400,8 +12184,9 @@
           <w:szCs w:val="20"/>
           <w:lang w:bidi="ar-SA"/>
         </w:rPr>
-        <w:t xml:space="preserve">Cloud </w:t>
-      </w:r>
+        <w:t>Cloud</w:t>
+      </w:r>
+      <w:proofErr w:type="spellEnd"/>
       <w:r>
         <w:rPr>
           <w:rFonts w:ascii="Arial" w:eastAsia="Times New Roman" w:hAnsi="Arial" w:cs="Arial"/>
@@ -13410,8 +12195,9 @@
           <w:szCs w:val="20"/>
           <w:lang w:bidi="ar-SA"/>
         </w:rPr>
-        <w:t>F</w:t>
-      </w:r>
+        <w:t xml:space="preserve"> </w:t>
+      </w:r>
+      <w:proofErr w:type="spellStart"/>
       <w:r>
         <w:rPr>
           <w:rFonts w:ascii="Arial" w:eastAsia="Times New Roman" w:hAnsi="Arial" w:cs="Arial"/>
@@ -13420,7 +12206,7 @@
           <w:szCs w:val="20"/>
           <w:lang w:bidi="ar-SA"/>
         </w:rPr>
-        <w:t>unctions</w:t>
+        <w:t>F</w:t>
       </w:r>
       <w:r>
         <w:rPr>
@@ -13430,7 +12216,40 @@
           <w:szCs w:val="20"/>
           <w:lang w:bidi="ar-SA"/>
         </w:rPr>
-        <w:t>: um módulo que permite a execução de funções dentro do ambiente interno do Firebase. Com isso é possível acionar funções quando determinada ação ocorrer no sistema (triggers). Será utilizado para acionar a função de Conversão de áudio para texto, quando for detectado que um arquivo de áudio foi enviado num relato.</w:t>
+        <w:t>unctions</w:t>
+      </w:r>
+      <w:proofErr w:type="spellEnd"/>
+      <w:r>
+        <w:rPr>
+          <w:rFonts w:ascii="Arial" w:eastAsia="Times New Roman" w:hAnsi="Arial" w:cs="Arial"/>
+          <w:iCs/>
+          <w:sz w:val="22"/>
+          <w:szCs w:val="20"/>
+          <w:lang w:bidi="ar-SA"/>
+        </w:rPr>
+        <w:t xml:space="preserve">: um módulo que permite a execução de funções dentro do ambiente interno do </w:t>
+      </w:r>
+      <w:proofErr w:type="spellStart"/>
+      <w:r>
+        <w:rPr>
+          <w:rFonts w:ascii="Arial" w:eastAsia="Times New Roman" w:hAnsi="Arial" w:cs="Arial"/>
+          <w:iCs/>
+          <w:sz w:val="22"/>
+          <w:szCs w:val="20"/>
+          <w:lang w:bidi="ar-SA"/>
+        </w:rPr>
+        <w:t>Firebase</w:t>
+      </w:r>
+      <w:proofErr w:type="spellEnd"/>
+      <w:r>
+        <w:rPr>
+          <w:rFonts w:ascii="Arial" w:eastAsia="Times New Roman" w:hAnsi="Arial" w:cs="Arial"/>
+          <w:iCs/>
+          <w:sz w:val="22"/>
+          <w:szCs w:val="20"/>
+          <w:lang w:bidi="ar-SA"/>
+        </w:rPr>
+        <w:t>. Com isso é possível acionar funções quando determinada ação ocorrer no sistema (triggers). Será utilizado para acionar a função de Conversão de áudio para texto, quando for detectado que um arquivo de áudio foi enviado num relato.</w:t>
       </w:r>
     </w:p>
     <w:p>
@@ -13484,8 +12303,20 @@
           <w:szCs w:val="20"/>
           <w:lang w:bidi="ar-SA"/>
         </w:rPr>
-        <w:t xml:space="preserve"> apresenta o modelo de implantação do WhatsHappy</w:t>
-      </w:r>
+        <w:t xml:space="preserve"> apresenta o modelo de implantação do </w:t>
+      </w:r>
+      <w:proofErr w:type="spellStart"/>
+      <w:r>
+        <w:rPr>
+          <w:rFonts w:ascii="Arial" w:eastAsia="Times New Roman" w:hAnsi="Arial" w:cs="Arial"/>
+          <w:iCs/>
+          <w:sz w:val="22"/>
+          <w:szCs w:val="20"/>
+          <w:lang w:bidi="ar-SA"/>
+        </w:rPr>
+        <w:t>WhatsHappy</w:t>
+      </w:r>
+      <w:proofErr w:type="spellEnd"/>
       <w:r>
         <w:rPr>
           <w:rFonts w:ascii="Arial" w:eastAsia="Times New Roman" w:hAnsi="Arial" w:cs="Arial"/>
@@ -13926,7 +12757,51 @@
           <w:szCs w:val="20"/>
           <w:lang w:val="en-US" w:bidi="ar-SA"/>
         </w:rPr>
-        <w:t>[2]ROBERTSON, S.; ROBERTSON, J. Mastering The Requirements Process. 2 ed. 2006.United States: Pearson Education.</w:t>
+        <w:t xml:space="preserve">[2]ROBERTSON, S.; ROBERTSON, J. Mastering </w:t>
+      </w:r>
+      <w:proofErr w:type="gramStart"/>
+      <w:r>
+        <w:rPr>
+          <w:rFonts w:ascii="NimbusRomNo9L-Regu" w:hAnsi="NimbusRomNo9L-Regu" w:cs="NimbusRomNo9L-Regu"/>
+          <w:kern w:val="0"/>
+          <w:sz w:val="20"/>
+          <w:szCs w:val="20"/>
+          <w:lang w:val="en-US" w:bidi="ar-SA"/>
+        </w:rPr>
+        <w:t>The</w:t>
+      </w:r>
+      <w:proofErr w:type="gramEnd"/>
+      <w:r>
+        <w:rPr>
+          <w:rFonts w:ascii="NimbusRomNo9L-Regu" w:hAnsi="NimbusRomNo9L-Regu" w:cs="NimbusRomNo9L-Regu"/>
+          <w:kern w:val="0"/>
+          <w:sz w:val="20"/>
+          <w:szCs w:val="20"/>
+          <w:lang w:val="en-US" w:bidi="ar-SA"/>
+        </w:rPr>
+        <w:t xml:space="preserve"> Requirements Process. </w:t>
+      </w:r>
+      <w:proofErr w:type="gramStart"/>
+      <w:r>
+        <w:rPr>
+          <w:rFonts w:ascii="NimbusRomNo9L-Regu" w:hAnsi="NimbusRomNo9L-Regu" w:cs="NimbusRomNo9L-Regu"/>
+          <w:kern w:val="0"/>
+          <w:sz w:val="20"/>
+          <w:szCs w:val="20"/>
+          <w:lang w:val="en-US" w:bidi="ar-SA"/>
+        </w:rPr>
+        <w:t>2</w:t>
+      </w:r>
+      <w:proofErr w:type="gramEnd"/>
+      <w:r>
+        <w:rPr>
+          <w:rFonts w:ascii="NimbusRomNo9L-Regu" w:hAnsi="NimbusRomNo9L-Regu" w:cs="NimbusRomNo9L-Regu"/>
+          <w:kern w:val="0"/>
+          <w:sz w:val="20"/>
+          <w:szCs w:val="20"/>
+          <w:lang w:val="en-US" w:bidi="ar-SA"/>
+        </w:rPr>
+        <w:t xml:space="preserve"> ed. 2006.United States: Pearson Education.</w:t>
       </w:r>
     </w:p>
     <w:p>
@@ -14037,7 +12912,7 @@
             <w:rPr>
               <w:noProof/>
             </w:rPr>
-            <w:t>25</w:t>
+            <w:t>21</w:t>
           </w:r>
           <w:r>
             <w:fldChar w:fldCharType="end"/>
@@ -14082,17 +12957,47 @@
               <w:lang w:val="en-US" w:eastAsia="en-US"/>
             </w:rPr>
           </w:pPr>
+          <w:proofErr w:type="spellStart"/>
           <w:r>
             <w:rPr>
               <w:lang w:val="en-US" w:eastAsia="en-US"/>
             </w:rPr>
-            <w:t>Projeto: WhatsHappy</w:t>
+            <w:t>Projeto</w:t>
           </w:r>
+          <w:proofErr w:type="spellEnd"/>
           <w:r>
             <w:rPr>
               <w:lang w:val="en-US" w:eastAsia="en-US"/>
             </w:rPr>
-            <w:t xml:space="preserve"> Versão Final</w:t>
+            <w:t xml:space="preserve">: </w:t>
+          </w:r>
+          <w:proofErr w:type="spellStart"/>
+          <w:r>
+            <w:rPr>
+              <w:lang w:val="en-US" w:eastAsia="en-US"/>
+            </w:rPr>
+            <w:t>WhatsHappy</w:t>
+          </w:r>
+          <w:proofErr w:type="spellEnd"/>
+          <w:r>
+            <w:rPr>
+              <w:lang w:val="en-US" w:eastAsia="en-US"/>
+            </w:rPr>
+            <w:t xml:space="preserve"> </w:t>
+          </w:r>
+          <w:proofErr w:type="spellStart"/>
+          <w:r>
+            <w:rPr>
+              <w:lang w:val="en-US" w:eastAsia="en-US"/>
+            </w:rPr>
+            <w:t>Versão</w:t>
+          </w:r>
+          <w:proofErr w:type="spellEnd"/>
+          <w:r>
+            <w:rPr>
+              <w:lang w:val="en-US" w:eastAsia="en-US"/>
+            </w:rPr>
+            <w:t xml:space="preserve"> Final</w:t>
           </w:r>
         </w:p>
         <w:p>
@@ -20481,7 +19386,7 @@
 </file>
 
 <file path=customXml/itemProps1.xml><?xml version="1.0" encoding="utf-8"?>
-<ds:datastoreItem xmlns:ds="http://schemas.openxmlformats.org/officeDocument/2006/customXml" ds:itemID="{638C9815-7CBA-41B0-8447-6931308B77BA}">
+<ds:datastoreItem xmlns:ds="http://schemas.openxmlformats.org/officeDocument/2006/customXml" ds:itemID="{7165D9EE-CFA4-4D57-9A49-7DF010AE62F6}">
   <ds:schemaRefs>
     <ds:schemaRef ds:uri="http://schemas.openxmlformats.org/officeDocument/2006/bibliography"/>
   </ds:schemaRefs>

</xml_diff>